<commit_message>
Added audioSupport to the engine. Can be compiled
</commit_message>
<xml_diff>
--- a/CoreEngine/CoreEngine_API.docx
+++ b/CoreEngine/CoreEngine_API.docx
@@ -122,6 +122,7 @@
                                           <w:szCs w:val="84"/>
                                         </w:rPr>
                                       </w:pPr>
+                                      <w:proofErr w:type="spellStart"/>
                                       <w:r>
                                         <w:rPr>
                                           <w:rFonts w:asciiTheme="majorHAnsi" w:eastAsiaTheme="majorEastAsia" w:hAnsiTheme="majorHAnsi" w:cstheme="majorBidi"/>
@@ -129,7 +130,17 @@
                                           <w:sz w:val="84"/>
                                           <w:szCs w:val="84"/>
                                         </w:rPr>
-                                        <w:t>CoreEngine API</w:t>
+                                        <w:t>CoreEngine</w:t>
+                                      </w:r>
+                                      <w:proofErr w:type="spellEnd"/>
+                                      <w:r>
+                                        <w:rPr>
+                                          <w:rFonts w:asciiTheme="majorHAnsi" w:eastAsiaTheme="majorEastAsia" w:hAnsiTheme="majorHAnsi" w:cstheme="majorBidi"/>
+                                          <w:color w:val="FFFFFF" w:themeColor="background1"/>
+                                          <w:sz w:val="84"/>
+                                          <w:szCs w:val="84"/>
+                                        </w:rPr>
+                                        <w:t xml:space="preserve"> API</w:t>
                                       </w:r>
                                     </w:p>
                                   </w:sdtContent>
@@ -260,6 +271,7 @@
                                       <w:color w:val="FFFFFF" w:themeColor="background1"/>
                                       <w:sz w:val="32"/>
                                       <w:szCs w:val="32"/>
+                                      <w:lang w:val="en-US"/>
                                     </w:rPr>
                                     <w:alias w:val="Autor"/>
                                     <w:tag w:val=""/>
@@ -275,6 +287,7 @@
                                           <w:color w:val="FFFFFF" w:themeColor="background1"/>
                                           <w:sz w:val="32"/>
                                           <w:szCs w:val="32"/>
+                                          <w:lang w:val="en-US"/>
                                         </w:rPr>
                                       </w:pPr>
                                       <w:r>
@@ -282,6 +295,7 @@
                                           <w:color w:val="FFFFFF" w:themeColor="background1"/>
                                           <w:sz w:val="32"/>
                                           <w:szCs w:val="32"/>
+                                          <w:lang w:val="en-US"/>
                                         </w:rPr>
                                         <w:t>Rohde Nils</w:t>
                                       </w:r>
@@ -295,6 +309,7 @@
                                       <w:color w:val="FFFFFF" w:themeColor="background1"/>
                                       <w:sz w:val="18"/>
                                       <w:szCs w:val="18"/>
+                                      <w:lang w:val="en-US"/>
                                     </w:rPr>
                                   </w:pPr>
                                   <w:sdt>
@@ -304,11 +319,11 @@
                                         <w:color w:val="FFFFFF" w:themeColor="background1"/>
                                         <w:sz w:val="18"/>
                                         <w:szCs w:val="18"/>
+                                        <w:lang w:val="en-US"/>
                                       </w:rPr>
                                       <w:alias w:val="Firma"/>
                                       <w:tag w:val=""/>
                                       <w:id w:val="-775099975"/>
-                                      <w:showingPlcHdr/>
                                       <w:dataBinding w:prefixMappings="xmlns:ns0='http://schemas.openxmlformats.org/officeDocument/2006/extended-properties' " w:xpath="/ns0:Properties[1]/ns0:Company[1]" w:storeItemID="{6668398D-A668-4E3E-A5EB-62B293D839F1}"/>
                                       <w:text/>
                                     </w:sdtPr>
@@ -319,8 +334,9 @@
                                           <w:color w:val="FFFFFF" w:themeColor="background1"/>
                                           <w:sz w:val="18"/>
                                           <w:szCs w:val="18"/>
+                                          <w:lang w:val="en-US"/>
                                         </w:rPr>
-                                        <w:t>[Firmenname]</w:t>
+                                        <w:t>core-control.de</w:t>
                                       </w:r>
                                     </w:sdtContent>
                                   </w:sdt>
@@ -329,6 +345,7 @@
                                       <w:color w:val="FFFFFF" w:themeColor="background1"/>
                                       <w:sz w:val="18"/>
                                       <w:szCs w:val="18"/>
+                                      <w:lang w:val="en-US"/>
                                     </w:rPr>
                                     <w:t>  </w:t>
                                   </w:r>
@@ -353,7 +370,7 @@
                                           <w:sz w:val="18"/>
                                           <w:szCs w:val="18"/>
                                         </w:rPr>
-                                        <w:t>[Firmenadresse]</w:t>
+                                        <w:t xml:space="preserve">     </w:t>
                                       </w:r>
                                     </w:sdtContent>
                                   </w:sdt>
@@ -411,6 +428,7 @@
                                     <w:szCs w:val="84"/>
                                   </w:rPr>
                                 </w:pPr>
+                                <w:proofErr w:type="spellStart"/>
                                 <w:r>
                                   <w:rPr>
                                     <w:rFonts w:asciiTheme="majorHAnsi" w:eastAsiaTheme="majorEastAsia" w:hAnsiTheme="majorHAnsi" w:cstheme="majorBidi"/>
@@ -418,7 +436,17 @@
                                     <w:sz w:val="84"/>
                                     <w:szCs w:val="84"/>
                                   </w:rPr>
-                                  <w:t>CoreEngine API</w:t>
+                                  <w:t>CoreEngine</w:t>
+                                </w:r>
+                                <w:proofErr w:type="spellEnd"/>
+                                <w:r>
+                                  <w:rPr>
+                                    <w:rFonts w:asciiTheme="majorHAnsi" w:eastAsiaTheme="majorEastAsia" w:hAnsiTheme="majorHAnsi" w:cstheme="majorBidi"/>
+                                    <w:color w:val="FFFFFF" w:themeColor="background1"/>
+                                    <w:sz w:val="84"/>
+                                    <w:szCs w:val="84"/>
+                                  </w:rPr>
+                                  <w:t xml:space="preserve"> API</w:t>
                                 </w:r>
                               </w:p>
                             </w:sdtContent>
@@ -474,6 +502,7 @@
                                 <w:color w:val="FFFFFF" w:themeColor="background1"/>
                                 <w:sz w:val="32"/>
                                 <w:szCs w:val="32"/>
+                                <w:lang w:val="en-US"/>
                               </w:rPr>
                               <w:alias w:val="Autor"/>
                               <w:tag w:val=""/>
@@ -489,6 +518,7 @@
                                     <w:color w:val="FFFFFF" w:themeColor="background1"/>
                                     <w:sz w:val="32"/>
                                     <w:szCs w:val="32"/>
+                                    <w:lang w:val="en-US"/>
                                   </w:rPr>
                                 </w:pPr>
                                 <w:r>
@@ -496,6 +526,7 @@
                                     <w:color w:val="FFFFFF" w:themeColor="background1"/>
                                     <w:sz w:val="32"/>
                                     <w:szCs w:val="32"/>
+                                    <w:lang w:val="en-US"/>
                                   </w:rPr>
                                   <w:t>Rohde Nils</w:t>
                                 </w:r>
@@ -509,6 +540,7 @@
                                 <w:color w:val="FFFFFF" w:themeColor="background1"/>
                                 <w:sz w:val="18"/>
                                 <w:szCs w:val="18"/>
+                                <w:lang w:val="en-US"/>
                               </w:rPr>
                             </w:pPr>
                             <w:sdt>
@@ -518,11 +550,11 @@
                                   <w:color w:val="FFFFFF" w:themeColor="background1"/>
                                   <w:sz w:val="18"/>
                                   <w:szCs w:val="18"/>
+                                  <w:lang w:val="en-US"/>
                                 </w:rPr>
                                 <w:alias w:val="Firma"/>
                                 <w:tag w:val=""/>
                                 <w:id w:val="-775099975"/>
-                                <w:showingPlcHdr/>
                                 <w:dataBinding w:prefixMappings="xmlns:ns0='http://schemas.openxmlformats.org/officeDocument/2006/extended-properties' " w:xpath="/ns0:Properties[1]/ns0:Company[1]" w:storeItemID="{6668398D-A668-4E3E-A5EB-62B293D839F1}"/>
                                 <w:text/>
                               </w:sdtPr>
@@ -533,8 +565,9 @@
                                     <w:color w:val="FFFFFF" w:themeColor="background1"/>
                                     <w:sz w:val="18"/>
                                     <w:szCs w:val="18"/>
+                                    <w:lang w:val="en-US"/>
                                   </w:rPr>
-                                  <w:t>[Firmenname]</w:t>
+                                  <w:t>core-control.de</w:t>
                                 </w:r>
                               </w:sdtContent>
                             </w:sdt>
@@ -543,6 +576,7 @@
                                 <w:color w:val="FFFFFF" w:themeColor="background1"/>
                                 <w:sz w:val="18"/>
                                 <w:szCs w:val="18"/>
+                                <w:lang w:val="en-US"/>
                               </w:rPr>
                               <w:t>  </w:t>
                             </w:r>
@@ -567,7 +601,7 @@
                                     <w:sz w:val="18"/>
                                     <w:szCs w:val="18"/>
                                   </w:rPr>
-                                  <w:t>[Firmenadresse]</w:t>
+                                  <w:t xml:space="preserve">     </w:t>
                                 </w:r>
                               </w:sdtContent>
                             </w:sdt>
@@ -627,7 +661,9 @@
               <w:tab w:val="right" w:leader="dot" w:pos="9062"/>
             </w:tabs>
             <w:rPr>
+              <w:rFonts w:eastAsiaTheme="minorEastAsia"/>
               <w:noProof/>
+              <w:lang w:eastAsia="de-DE"/>
             </w:rPr>
           </w:pPr>
           <w:r>
@@ -639,14 +675,13 @@
           <w:r>
             <w:fldChar w:fldCharType="separate"/>
           </w:r>
-          <w:hyperlink w:anchor="_Toc390627420" w:history="1">
+          <w:hyperlink w:anchor="_Toc390630292" w:history="1">
             <w:r>
               <w:rPr>
                 <w:rStyle w:val="Hyperlink"/>
                 <w:noProof/>
-                <w:lang w:val="en-US"/>
-              </w:rPr>
-              <w:t>1 Licenses</w:t>
+              </w:rPr>
+              <w:t>1 Changelog</w:t>
             </w:r>
             <w:r>
               <w:rPr>
@@ -667,7 +702,7 @@
                 <w:noProof/>
                 <w:webHidden/>
               </w:rPr>
-              <w:instrText xml:space="preserve"> PAGEREF _Toc390627420 \h </w:instrText>
+              <w:instrText xml:space="preserve"> PAGEREF _Toc390630292 \h </w:instrText>
             </w:r>
             <w:r>
               <w:rPr>
@@ -700,47 +735,33 @@
         </w:p>
         <w:p>
           <w:pPr>
-            <w:pStyle w:val="Verzeichnis2"/>
+            <w:pStyle w:val="Verzeichnis1"/>
             <w:tabs>
-              <w:tab w:val="left" w:pos="880"/>
               <w:tab w:val="right" w:leader="dot" w:pos="9062"/>
             </w:tabs>
             <w:rPr>
+              <w:rFonts w:eastAsiaTheme="minorEastAsia"/>
               <w:noProof/>
+              <w:lang w:eastAsia="de-DE"/>
             </w:rPr>
           </w:pPr>
-          <w:hyperlink w:anchor="_Toc390627421" w:history="1">
+          <w:hyperlink w:anchor="_Toc390630293" w:history="1">
             <w:r>
               <w:rPr>
                 <w:rStyle w:val="Hyperlink"/>
                 <w:noProof/>
-                <w:lang w:val="en-US"/>
-              </w:rPr>
-              <w:t>1.1</w:t>
-            </w:r>
-            <w:r>
-              <w:rPr>
-                <w:noProof/>
+              </w:rPr>
+              <w:t>2 Licenses</w:t>
+            </w:r>
+            <w:r>
+              <w:rPr>
+                <w:noProof/>
+                <w:webHidden/>
               </w:rPr>
               <w:tab/>
             </w:r>
             <w:r>
               <w:rPr>
-                <w:rStyle w:val="Hyperlink"/>
-                <w:noProof/>
-                <w:lang w:val="en-US"/>
-              </w:rPr>
-              <w:t>CoreEngine</w:t>
-            </w:r>
-            <w:r>
-              <w:rPr>
-                <w:noProof/>
-                <w:webHidden/>
-              </w:rPr>
-              <w:tab/>
-            </w:r>
-            <w:r>
-              <w:rPr>
                 <w:noProof/>
                 <w:webHidden/>
               </w:rPr>
@@ -751,7 +772,7 @@
                 <w:noProof/>
                 <w:webHidden/>
               </w:rPr>
-              <w:instrText xml:space="preserve"> PAGEREF _Toc390627421 \h </w:instrText>
+              <w:instrText xml:space="preserve"> PAGEREF _Toc390630293 \h </w:instrText>
             </w:r>
             <w:r>
               <w:rPr>
@@ -789,17 +810,19 @@
               <w:tab w:val="right" w:leader="dot" w:pos="9062"/>
             </w:tabs>
             <w:rPr>
+              <w:rFonts w:eastAsiaTheme="minorEastAsia"/>
               <w:noProof/>
+              <w:lang w:eastAsia="de-DE"/>
             </w:rPr>
           </w:pPr>
-          <w:hyperlink w:anchor="_Toc390627422" w:history="1">
+          <w:hyperlink w:anchor="_Toc390630294" w:history="1">
             <w:r>
               <w:rPr>
                 <w:rStyle w:val="Hyperlink"/>
                 <w:noProof/>
                 <w:lang w:val="en-US"/>
               </w:rPr>
-              <w:t>1.2 Other used products</w:t>
+              <w:t>2.1 CoreEngine</w:t>
             </w:r>
             <w:r>
               <w:rPr>
@@ -820,7 +843,7 @@
                 <w:noProof/>
                 <w:webHidden/>
               </w:rPr>
-              <w:instrText xml:space="preserve"> PAGEREF _Toc390627422 \h </w:instrText>
+              <w:instrText xml:space="preserve"> PAGEREF _Toc390630294 \h </w:instrText>
             </w:r>
             <w:r>
               <w:rPr>
@@ -841,6 +864,503 @@
                 <w:webHidden/>
               </w:rPr>
               <w:t>2</w:t>
+            </w:r>
+            <w:r>
+              <w:rPr>
+                <w:noProof/>
+                <w:webHidden/>
+              </w:rPr>
+              <w:fldChar w:fldCharType="end"/>
+            </w:r>
+          </w:hyperlink>
+        </w:p>
+        <w:p>
+          <w:pPr>
+            <w:pStyle w:val="Verzeichnis2"/>
+            <w:tabs>
+              <w:tab w:val="right" w:leader="dot" w:pos="9062"/>
+            </w:tabs>
+            <w:rPr>
+              <w:rFonts w:eastAsiaTheme="minorEastAsia"/>
+              <w:noProof/>
+              <w:lang w:eastAsia="de-DE"/>
+            </w:rPr>
+          </w:pPr>
+          <w:hyperlink w:anchor="_Toc390630295" w:history="1">
+            <w:r>
+              <w:rPr>
+                <w:rStyle w:val="Hyperlink"/>
+                <w:noProof/>
+                <w:lang w:val="en-US"/>
+              </w:rPr>
+              <w:t>2.1 Other used products</w:t>
+            </w:r>
+            <w:r>
+              <w:rPr>
+                <w:noProof/>
+                <w:webHidden/>
+              </w:rPr>
+              <w:tab/>
+            </w:r>
+            <w:r>
+              <w:rPr>
+                <w:noProof/>
+                <w:webHidden/>
+              </w:rPr>
+              <w:fldChar w:fldCharType="begin"/>
+            </w:r>
+            <w:r>
+              <w:rPr>
+                <w:noProof/>
+                <w:webHidden/>
+              </w:rPr>
+              <w:instrText xml:space="preserve"> PAGEREF _Toc390630295 \h </w:instrText>
+            </w:r>
+            <w:r>
+              <w:rPr>
+                <w:noProof/>
+                <w:webHidden/>
+              </w:rPr>
+            </w:r>
+            <w:r>
+              <w:rPr>
+                <w:noProof/>
+                <w:webHidden/>
+              </w:rPr>
+              <w:fldChar w:fldCharType="separate"/>
+            </w:r>
+            <w:r>
+              <w:rPr>
+                <w:noProof/>
+                <w:webHidden/>
+              </w:rPr>
+              <w:t>2</w:t>
+            </w:r>
+            <w:r>
+              <w:rPr>
+                <w:noProof/>
+                <w:webHidden/>
+              </w:rPr>
+              <w:fldChar w:fldCharType="end"/>
+            </w:r>
+          </w:hyperlink>
+        </w:p>
+        <w:p>
+          <w:pPr>
+            <w:pStyle w:val="Verzeichnis1"/>
+            <w:tabs>
+              <w:tab w:val="right" w:leader="dot" w:pos="9062"/>
+            </w:tabs>
+            <w:rPr>
+              <w:rFonts w:eastAsiaTheme="minorEastAsia"/>
+              <w:noProof/>
+              <w:lang w:eastAsia="de-DE"/>
+            </w:rPr>
+          </w:pPr>
+          <w:hyperlink w:anchor="_Toc390630296" w:history="1">
+            <w:r>
+              <w:rPr>
+                <w:rStyle w:val="Hyperlink"/>
+                <w:noProof/>
+                <w:lang w:val="en-US"/>
+              </w:rPr>
+              <w:t>4 API</w:t>
+            </w:r>
+            <w:r>
+              <w:rPr>
+                <w:noProof/>
+                <w:webHidden/>
+              </w:rPr>
+              <w:tab/>
+            </w:r>
+            <w:r>
+              <w:rPr>
+                <w:noProof/>
+                <w:webHidden/>
+              </w:rPr>
+              <w:fldChar w:fldCharType="begin"/>
+            </w:r>
+            <w:r>
+              <w:rPr>
+                <w:noProof/>
+                <w:webHidden/>
+              </w:rPr>
+              <w:instrText xml:space="preserve"> PAGEREF _Toc390630296 \h </w:instrText>
+            </w:r>
+            <w:r>
+              <w:rPr>
+                <w:noProof/>
+                <w:webHidden/>
+              </w:rPr>
+            </w:r>
+            <w:r>
+              <w:rPr>
+                <w:noProof/>
+                <w:webHidden/>
+              </w:rPr>
+              <w:fldChar w:fldCharType="separate"/>
+            </w:r>
+            <w:r>
+              <w:rPr>
+                <w:noProof/>
+                <w:webHidden/>
+              </w:rPr>
+              <w:t>3</w:t>
+            </w:r>
+            <w:r>
+              <w:rPr>
+                <w:noProof/>
+                <w:webHidden/>
+              </w:rPr>
+              <w:fldChar w:fldCharType="end"/>
+            </w:r>
+          </w:hyperlink>
+        </w:p>
+        <w:p>
+          <w:pPr>
+            <w:pStyle w:val="Verzeichnis2"/>
+            <w:tabs>
+              <w:tab w:val="right" w:leader="dot" w:pos="9062"/>
+            </w:tabs>
+            <w:rPr>
+              <w:rFonts w:eastAsiaTheme="minorEastAsia"/>
+              <w:noProof/>
+              <w:lang w:eastAsia="de-DE"/>
+            </w:rPr>
+          </w:pPr>
+          <w:hyperlink w:anchor="_Toc390630297" w:history="1">
+            <w:r>
+              <w:rPr>
+                <w:rStyle w:val="Hyperlink"/>
+                <w:noProof/>
+                <w:lang w:val="en-US"/>
+              </w:rPr>
+              <w:t>4.1 CCoreDialog</w:t>
+            </w:r>
+            <w:r>
+              <w:rPr>
+                <w:noProof/>
+                <w:webHidden/>
+              </w:rPr>
+              <w:tab/>
+            </w:r>
+            <w:r>
+              <w:rPr>
+                <w:noProof/>
+                <w:webHidden/>
+              </w:rPr>
+              <w:fldChar w:fldCharType="begin"/>
+            </w:r>
+            <w:r>
+              <w:rPr>
+                <w:noProof/>
+                <w:webHidden/>
+              </w:rPr>
+              <w:instrText xml:space="preserve"> PAGEREF _Toc390630297 \h </w:instrText>
+            </w:r>
+            <w:r>
+              <w:rPr>
+                <w:noProof/>
+                <w:webHidden/>
+              </w:rPr>
+            </w:r>
+            <w:r>
+              <w:rPr>
+                <w:noProof/>
+                <w:webHidden/>
+              </w:rPr>
+              <w:fldChar w:fldCharType="separate"/>
+            </w:r>
+            <w:r>
+              <w:rPr>
+                <w:noProof/>
+                <w:webHidden/>
+              </w:rPr>
+              <w:t>3</w:t>
+            </w:r>
+            <w:r>
+              <w:rPr>
+                <w:noProof/>
+                <w:webHidden/>
+              </w:rPr>
+              <w:fldChar w:fldCharType="end"/>
+            </w:r>
+          </w:hyperlink>
+        </w:p>
+        <w:p>
+          <w:pPr>
+            <w:pStyle w:val="Verzeichnis3"/>
+            <w:tabs>
+              <w:tab w:val="right" w:leader="dot" w:pos="9062"/>
+            </w:tabs>
+            <w:rPr>
+              <w:rFonts w:eastAsiaTheme="minorEastAsia"/>
+              <w:noProof/>
+              <w:lang w:eastAsia="de-DE"/>
+            </w:rPr>
+          </w:pPr>
+          <w:hyperlink w:anchor="_Toc390630298" w:history="1">
+            <w:r>
+              <w:rPr>
+                <w:rStyle w:val="Hyperlink"/>
+                <w:noProof/>
+                <w:lang w:val="en-US"/>
+              </w:rPr>
+              <w:t>4.1.1 Method summary</w:t>
+            </w:r>
+            <w:r>
+              <w:rPr>
+                <w:noProof/>
+                <w:webHidden/>
+              </w:rPr>
+              <w:tab/>
+            </w:r>
+            <w:r>
+              <w:rPr>
+                <w:noProof/>
+                <w:webHidden/>
+              </w:rPr>
+              <w:fldChar w:fldCharType="begin"/>
+            </w:r>
+            <w:r>
+              <w:rPr>
+                <w:noProof/>
+                <w:webHidden/>
+              </w:rPr>
+              <w:instrText xml:space="preserve"> PAGEREF _Toc390630298 \h </w:instrText>
+            </w:r>
+            <w:r>
+              <w:rPr>
+                <w:noProof/>
+                <w:webHidden/>
+              </w:rPr>
+            </w:r>
+            <w:r>
+              <w:rPr>
+                <w:noProof/>
+                <w:webHidden/>
+              </w:rPr>
+              <w:fldChar w:fldCharType="separate"/>
+            </w:r>
+            <w:r>
+              <w:rPr>
+                <w:noProof/>
+                <w:webHidden/>
+              </w:rPr>
+              <w:t>3</w:t>
+            </w:r>
+            <w:r>
+              <w:rPr>
+                <w:noProof/>
+                <w:webHidden/>
+              </w:rPr>
+              <w:fldChar w:fldCharType="end"/>
+            </w:r>
+          </w:hyperlink>
+        </w:p>
+        <w:p>
+          <w:pPr>
+            <w:pStyle w:val="Verzeichnis2"/>
+            <w:tabs>
+              <w:tab w:val="right" w:leader="dot" w:pos="9062"/>
+            </w:tabs>
+            <w:rPr>
+              <w:rFonts w:eastAsiaTheme="minorEastAsia"/>
+              <w:noProof/>
+              <w:lang w:eastAsia="de-DE"/>
+            </w:rPr>
+          </w:pPr>
+          <w:hyperlink w:anchor="_Toc390630299" w:history="1">
+            <w:r>
+              <w:rPr>
+                <w:rStyle w:val="Hyperlink"/>
+                <w:noProof/>
+                <w:lang w:val="en-US"/>
+              </w:rPr>
+              <w:t>4.5 ObjectTemplate</w:t>
+            </w:r>
+            <w:r>
+              <w:rPr>
+                <w:noProof/>
+                <w:webHidden/>
+              </w:rPr>
+              <w:tab/>
+            </w:r>
+            <w:r>
+              <w:rPr>
+                <w:noProof/>
+                <w:webHidden/>
+              </w:rPr>
+              <w:fldChar w:fldCharType="begin"/>
+            </w:r>
+            <w:r>
+              <w:rPr>
+                <w:noProof/>
+                <w:webHidden/>
+              </w:rPr>
+              <w:instrText xml:space="preserve"> PAGEREF _Toc390630299 \h </w:instrText>
+            </w:r>
+            <w:r>
+              <w:rPr>
+                <w:noProof/>
+                <w:webHidden/>
+              </w:rPr>
+            </w:r>
+            <w:r>
+              <w:rPr>
+                <w:noProof/>
+                <w:webHidden/>
+              </w:rPr>
+              <w:fldChar w:fldCharType="separate"/>
+            </w:r>
+            <w:r>
+              <w:rPr>
+                <w:noProof/>
+                <w:webHidden/>
+              </w:rPr>
+              <w:t>3</w:t>
+            </w:r>
+            <w:r>
+              <w:rPr>
+                <w:noProof/>
+                <w:webHidden/>
+              </w:rPr>
+              <w:fldChar w:fldCharType="end"/>
+            </w:r>
+          </w:hyperlink>
+        </w:p>
+        <w:p>
+          <w:pPr>
+            <w:pStyle w:val="Verzeichnis1"/>
+            <w:tabs>
+              <w:tab w:val="right" w:leader="dot" w:pos="9062"/>
+            </w:tabs>
+            <w:rPr>
+              <w:rFonts w:eastAsiaTheme="minorEastAsia"/>
+              <w:noProof/>
+              <w:lang w:eastAsia="de-DE"/>
+            </w:rPr>
+          </w:pPr>
+          <w:hyperlink w:anchor="_Toc390630300" w:history="1">
+            <w:r>
+              <w:rPr>
+                <w:rStyle w:val="Hyperlink"/>
+                <w:noProof/>
+                <w:lang w:val="en-US"/>
+              </w:rPr>
+              <w:t>4.6 CCoreObjectHelper</w:t>
+            </w:r>
+            <w:r>
+              <w:rPr>
+                <w:noProof/>
+                <w:webHidden/>
+              </w:rPr>
+              <w:tab/>
+            </w:r>
+            <w:r>
+              <w:rPr>
+                <w:noProof/>
+                <w:webHidden/>
+              </w:rPr>
+              <w:fldChar w:fldCharType="begin"/>
+            </w:r>
+            <w:r>
+              <w:rPr>
+                <w:noProof/>
+                <w:webHidden/>
+              </w:rPr>
+              <w:instrText xml:space="preserve"> PAGEREF _Toc390630300 \h </w:instrText>
+            </w:r>
+            <w:r>
+              <w:rPr>
+                <w:noProof/>
+                <w:webHidden/>
+              </w:rPr>
+            </w:r>
+            <w:r>
+              <w:rPr>
+                <w:noProof/>
+                <w:webHidden/>
+              </w:rPr>
+              <w:fldChar w:fldCharType="separate"/>
+            </w:r>
+            <w:r>
+              <w:rPr>
+                <w:noProof/>
+                <w:webHidden/>
+              </w:rPr>
+              <w:t>4</w:t>
+            </w:r>
+            <w:r>
+              <w:rPr>
+                <w:noProof/>
+                <w:webHidden/>
+              </w:rPr>
+              <w:fldChar w:fldCharType="end"/>
+            </w:r>
+          </w:hyperlink>
+        </w:p>
+        <w:p>
+          <w:pPr>
+            <w:pStyle w:val="Verzeichnis3"/>
+            <w:tabs>
+              <w:tab w:val="right" w:leader="dot" w:pos="9062"/>
+            </w:tabs>
+            <w:rPr>
+              <w:rFonts w:eastAsiaTheme="minorEastAsia"/>
+              <w:noProof/>
+              <w:lang w:eastAsia="de-DE"/>
+            </w:rPr>
+          </w:pPr>
+          <w:hyperlink w:anchor="_Toc390630301" w:history="1">
+            <w:r>
+              <w:rPr>
+                <w:rStyle w:val="Hyperlink"/>
+                <w:noProof/>
+                <w:lang w:val="en-US"/>
+              </w:rPr>
+              <w:t>4.6.1 Method summary</w:t>
+            </w:r>
+            <w:r>
+              <w:rPr>
+                <w:noProof/>
+                <w:webHidden/>
+              </w:rPr>
+              <w:tab/>
+            </w:r>
+            <w:r>
+              <w:rPr>
+                <w:noProof/>
+                <w:webHidden/>
+              </w:rPr>
+              <w:fldChar w:fldCharType="begin"/>
+            </w:r>
+            <w:r>
+              <w:rPr>
+                <w:noProof/>
+                <w:webHidden/>
+              </w:rPr>
+              <w:instrText xml:space="preserve"> PAGEREF _Toc390630301 \h </w:instrText>
+            </w:r>
+            <w:r>
+              <w:rPr>
+                <w:noProof/>
+                <w:webHidden/>
+              </w:rPr>
+            </w:r>
+            <w:r>
+              <w:rPr>
+                <w:noProof/>
+                <w:webHidden/>
+              </w:rPr>
+              <w:fldChar w:fldCharType="separate"/>
+            </w:r>
+            <w:r>
+              <w:rPr>
+                <w:noProof/>
+                <w:webHidden/>
+              </w:rPr>
+              <w:t>4</w:t>
             </w:r>
             <w:r>
               <w:rPr>
@@ -881,6 +1401,8 @@
           <w:szCs w:val="90"/>
         </w:rPr>
       </w:pPr>
+      <w:bookmarkStart w:id="0" w:name="_GoBack"/>
+      <w:bookmarkEnd w:id="0"/>
     </w:p>
     <w:p>
       <w:pPr>
@@ -969,10 +1491,11 @@
           <w:szCs w:val="40"/>
         </w:rPr>
       </w:pPr>
-      <w:r>
-        <w:lastRenderedPageBreak/>
+      <w:bookmarkStart w:id="1" w:name="_Toc390630292"/>
+      <w:r>
         <w:t xml:space="preserve">1 </w:t>
       </w:r>
+      <w:proofErr w:type="spellStart"/>
       <w:r>
         <w:rPr>
           <w:sz w:val="40"/>
@@ -987,6 +1510,8 @@
         </w:rPr>
         <w:t>hangelog</w:t>
       </w:r>
+      <w:bookmarkEnd w:id="1"/>
+      <w:proofErr w:type="spellEnd"/>
     </w:p>
     <w:p/>
     <w:tbl>
@@ -1018,8 +1543,21 @@
           </w:tcPr>
           <w:p>
             <w:r>
-              <w:t>Date of change</w:t>
-            </w:r>
+              <w:t xml:space="preserve">Date </w:t>
+            </w:r>
+            <w:proofErr w:type="spellStart"/>
+            <w:r>
+              <w:t>of</w:t>
+            </w:r>
+            <w:proofErr w:type="spellEnd"/>
+            <w:r>
+              <w:t xml:space="preserve"> </w:t>
+            </w:r>
+            <w:proofErr w:type="spellStart"/>
+            <w:r>
+              <w:t>change</w:t>
+            </w:r>
+            <w:proofErr w:type="spellEnd"/>
           </w:p>
         </w:tc>
         <w:tc>
@@ -1027,9 +1565,11 @@
             <w:tcW w:w="1842" w:type="dxa"/>
           </w:tcPr>
           <w:p>
+            <w:proofErr w:type="spellStart"/>
             <w:r>
               <w:t>Author</w:t>
             </w:r>
+            <w:proofErr w:type="spellEnd"/>
           </w:p>
         </w:tc>
         <w:tc>
@@ -1037,9 +1577,11 @@
             <w:tcW w:w="5098" w:type="dxa"/>
           </w:tcPr>
           <w:p>
+            <w:proofErr w:type="spellStart"/>
             <w:r>
               <w:t>Improvements</w:t>
             </w:r>
+            <w:proofErr w:type="spellEnd"/>
           </w:p>
         </w:tc>
       </w:tr>
@@ -1079,9 +1621,35 @@
             <w:tcW w:w="5098" w:type="dxa"/>
           </w:tcPr>
           <w:p>
-            <w:r>
-              <w:t>Creating of this document</w:t>
-            </w:r>
+            <w:proofErr w:type="spellStart"/>
+            <w:r>
+              <w:t>Creating</w:t>
+            </w:r>
+            <w:proofErr w:type="spellEnd"/>
+            <w:r>
+              <w:t xml:space="preserve"> </w:t>
+            </w:r>
+            <w:proofErr w:type="spellStart"/>
+            <w:r>
+              <w:t>of</w:t>
+            </w:r>
+            <w:proofErr w:type="spellEnd"/>
+            <w:r>
+              <w:t xml:space="preserve"> </w:t>
+            </w:r>
+            <w:proofErr w:type="spellStart"/>
+            <w:r>
+              <w:t>this</w:t>
+            </w:r>
+            <w:proofErr w:type="spellEnd"/>
+            <w:r>
+              <w:t xml:space="preserve"> </w:t>
+            </w:r>
+            <w:proofErr w:type="spellStart"/>
+            <w:r>
+              <w:t>document</w:t>
+            </w:r>
+            <w:proofErr w:type="spellEnd"/>
           </w:p>
         </w:tc>
       </w:tr>
@@ -1252,7 +1820,6 @@
           <w:szCs w:val="22"/>
         </w:rPr>
       </w:pPr>
-      <w:bookmarkStart w:id="0" w:name="_Toc390627420"/>
     </w:p>
     <w:p>
       <w:pPr>
@@ -1262,6 +1829,7 @@
           <w:szCs w:val="40"/>
         </w:rPr>
       </w:pPr>
+      <w:bookmarkStart w:id="2" w:name="_Toc390630293"/>
       <w:r>
         <w:rPr>
           <w:sz w:val="40"/>
@@ -1269,6 +1837,7 @@
         </w:rPr>
         <w:t xml:space="preserve">2 </w:t>
       </w:r>
+      <w:proofErr w:type="spellStart"/>
       <w:r>
         <w:rPr>
           <w:sz w:val="40"/>
@@ -1276,7 +1845,8 @@
         </w:rPr>
         <w:t>Licenses</w:t>
       </w:r>
-      <w:bookmarkEnd w:id="0"/>
+      <w:bookmarkEnd w:id="2"/>
+      <w:proofErr w:type="spellEnd"/>
     </w:p>
     <w:p>
       <w:pPr>
@@ -1287,7 +1857,7 @@
           <w:lang w:val="en-US"/>
         </w:rPr>
       </w:pPr>
-      <w:bookmarkStart w:id="1" w:name="_Toc390627421"/>
+      <w:bookmarkStart w:id="3" w:name="_Toc390630294"/>
       <w:r>
         <w:rPr>
           <w:sz w:val="36"/>
@@ -1296,6 +1866,7 @@
         </w:rPr>
         <w:t xml:space="preserve">2.1 </w:t>
       </w:r>
+      <w:proofErr w:type="spellStart"/>
       <w:r>
         <w:rPr>
           <w:sz w:val="36"/>
@@ -1304,25 +1875,86 @@
         </w:rPr>
         <w:t>CoreEngine</w:t>
       </w:r>
-      <w:bookmarkEnd w:id="1"/>
-    </w:p>
-    <w:p>
-      <w:pPr>
-        <w:rPr>
-          <w:rFonts w:ascii="Arial" w:hAnsi="Arial" w:cs="Arial"/>
-          <w:sz w:val="24"/>
-          <w:szCs w:val="24"/>
-          <w:lang w:val="en-US"/>
-        </w:rPr>
-      </w:pPr>
-      <w:r>
-        <w:rPr>
-          <w:rFonts w:ascii="Arial" w:hAnsi="Arial" w:cs="Arial"/>
-          <w:sz w:val="24"/>
-          <w:szCs w:val="24"/>
-          <w:lang w:val="en-US"/>
-        </w:rPr>
-        <w:t xml:space="preserve">The CoreEngine (in the following as “engine”) is distributed under the Beerware license for non commercial use. If you wish to use the engine in a commercial context, please feel free to ask for it with an email to </w:t>
+      <w:bookmarkEnd w:id="3"/>
+      <w:proofErr w:type="spellEnd"/>
+    </w:p>
+    <w:p>
+      <w:pPr>
+        <w:rPr>
+          <w:rFonts w:ascii="Arial" w:hAnsi="Arial" w:cs="Arial"/>
+          <w:sz w:val="24"/>
+          <w:szCs w:val="24"/>
+          <w:lang w:val="en-US"/>
+        </w:rPr>
+      </w:pPr>
+      <w:r>
+        <w:rPr>
+          <w:rFonts w:ascii="Arial" w:hAnsi="Arial" w:cs="Arial"/>
+          <w:sz w:val="24"/>
+          <w:szCs w:val="24"/>
+          <w:lang w:val="en-US"/>
+        </w:rPr>
+        <w:t xml:space="preserve">The </w:t>
+      </w:r>
+      <w:proofErr w:type="spellStart"/>
+      <w:r>
+        <w:rPr>
+          <w:rFonts w:ascii="Arial" w:hAnsi="Arial" w:cs="Arial"/>
+          <w:sz w:val="24"/>
+          <w:szCs w:val="24"/>
+          <w:lang w:val="en-US"/>
+        </w:rPr>
+        <w:t>CoreEngine</w:t>
+      </w:r>
+      <w:proofErr w:type="spellEnd"/>
+      <w:r>
+        <w:rPr>
+          <w:rFonts w:ascii="Arial" w:hAnsi="Arial" w:cs="Arial"/>
+          <w:sz w:val="24"/>
+          <w:szCs w:val="24"/>
+          <w:lang w:val="en-US"/>
+        </w:rPr>
+        <w:t xml:space="preserve"> (in the following as “engine”) is distributed under the </w:t>
+      </w:r>
+      <w:proofErr w:type="spellStart"/>
+      <w:r>
+        <w:rPr>
+          <w:rFonts w:ascii="Arial" w:hAnsi="Arial" w:cs="Arial"/>
+          <w:sz w:val="24"/>
+          <w:szCs w:val="24"/>
+          <w:lang w:val="en-US"/>
+        </w:rPr>
+        <w:t>Beerware</w:t>
+      </w:r>
+      <w:proofErr w:type="spellEnd"/>
+      <w:r>
+        <w:rPr>
+          <w:rFonts w:ascii="Arial" w:hAnsi="Arial" w:cs="Arial"/>
+          <w:sz w:val="24"/>
+          <w:szCs w:val="24"/>
+          <w:lang w:val="en-US"/>
+        </w:rPr>
+        <w:t xml:space="preserve"> license for </w:t>
+      </w:r>
+      <w:proofErr w:type="spellStart"/>
+      <w:r>
+        <w:rPr>
+          <w:rFonts w:ascii="Arial" w:hAnsi="Arial" w:cs="Arial"/>
+          <w:sz w:val="24"/>
+          <w:szCs w:val="24"/>
+          <w:lang w:val="en-US"/>
+        </w:rPr>
+        <w:t>non commercial</w:t>
+      </w:r>
+      <w:proofErr w:type="spellEnd"/>
+      <w:r>
+        <w:rPr>
+          <w:rFonts w:ascii="Arial" w:hAnsi="Arial" w:cs="Arial"/>
+          <w:sz w:val="24"/>
+          <w:szCs w:val="24"/>
+          <w:lang w:val="en-US"/>
+        </w:rPr>
+        <w:t xml:space="preserve"> use. If you wish to use the engine in a commercial context, please feel free to ask for it with an email to </w:t>
       </w:r>
       <w:hyperlink r:id="rId8" w:history="1">
         <w:r>
@@ -1352,7 +1984,27 @@
           <w:szCs w:val="24"/>
           <w:lang w:val="en-US"/>
         </w:rPr>
-        <w:t xml:space="preserve"> The Beerware license is attached to this document.</w:t>
+        <w:t xml:space="preserve"> The </w:t>
+      </w:r>
+      <w:proofErr w:type="spellStart"/>
+      <w:r>
+        <w:rPr>
+          <w:rFonts w:ascii="Arial" w:hAnsi="Arial" w:cs="Arial"/>
+          <w:sz w:val="24"/>
+          <w:szCs w:val="24"/>
+          <w:lang w:val="en-US"/>
+        </w:rPr>
+        <w:t>Beerware</w:t>
+      </w:r>
+      <w:proofErr w:type="spellEnd"/>
+      <w:r>
+        <w:rPr>
+          <w:rFonts w:ascii="Arial" w:hAnsi="Arial" w:cs="Arial"/>
+          <w:sz w:val="24"/>
+          <w:szCs w:val="24"/>
+          <w:lang w:val="en-US"/>
+        </w:rPr>
+        <w:t xml:space="preserve"> license is attached to this document.</w:t>
       </w:r>
     </w:p>
     <w:p>
@@ -1364,7 +2016,7 @@
           <w:lang w:val="en-US"/>
         </w:rPr>
       </w:pPr>
-      <w:bookmarkStart w:id="2" w:name="_Toc390627422"/>
+      <w:bookmarkStart w:id="4" w:name="_Toc390630295"/>
       <w:r>
         <w:rPr>
           <w:sz w:val="36"/>
@@ -1381,7 +2033,7 @@
         </w:rPr>
         <w:t>Other used products</w:t>
       </w:r>
-      <w:bookmarkEnd w:id="2"/>
+      <w:bookmarkEnd w:id="4"/>
     </w:p>
     <w:p>
       <w:pPr>
@@ -1400,8 +2052,6 @@
           <w:lang w:val="en-US"/>
         </w:rPr>
       </w:pPr>
-      <w:bookmarkStart w:id="3" w:name="_GoBack"/>
-      <w:bookmarkEnd w:id="3"/>
     </w:p>
     <w:p>
       <w:pPr>
@@ -1424,6 +2074,1757 @@
           <w:lang w:val="en-US"/>
         </w:rPr>
       </w:pPr>
+    </w:p>
+    <w:p>
+      <w:pPr>
+        <w:rPr>
+          <w:rFonts w:ascii="Arial" w:hAnsi="Arial" w:cs="Arial"/>
+          <w:sz w:val="90"/>
+          <w:szCs w:val="90"/>
+          <w:lang w:val="en-US"/>
+        </w:rPr>
+      </w:pPr>
+    </w:p>
+    <w:p>
+      <w:pPr>
+        <w:pStyle w:val="berschrift1"/>
+        <w:rPr>
+          <w:sz w:val="40"/>
+          <w:szCs w:val="40"/>
+          <w:lang w:val="en-US"/>
+        </w:rPr>
+      </w:pPr>
+      <w:bookmarkStart w:id="5" w:name="_Toc390630296"/>
+      <w:r>
+        <w:rPr>
+          <w:sz w:val="40"/>
+          <w:szCs w:val="40"/>
+          <w:lang w:val="en-US"/>
+        </w:rPr>
+        <w:t>4 API</w:t>
+      </w:r>
+      <w:bookmarkEnd w:id="5"/>
+    </w:p>
+    <w:p>
+      <w:pPr>
+        <w:pStyle w:val="berschrift2"/>
+        <w:rPr>
+          <w:sz w:val="36"/>
+          <w:szCs w:val="36"/>
+          <w:lang w:val="en-US"/>
+        </w:rPr>
+      </w:pPr>
+      <w:bookmarkStart w:id="6" w:name="_Toc390630297"/>
+      <w:r>
+        <w:rPr>
+          <w:sz w:val="36"/>
+          <w:szCs w:val="36"/>
+          <w:lang w:val="en-US"/>
+        </w:rPr>
+        <w:t xml:space="preserve">4.1 </w:t>
+      </w:r>
+      <w:proofErr w:type="spellStart"/>
+      <w:r>
+        <w:rPr>
+          <w:sz w:val="36"/>
+          <w:szCs w:val="36"/>
+          <w:lang w:val="en-US"/>
+        </w:rPr>
+        <w:t>CCoreDialog</w:t>
+      </w:r>
+      <w:bookmarkEnd w:id="6"/>
+      <w:proofErr w:type="spellEnd"/>
+    </w:p>
+    <w:p>
+      <w:pPr>
+        <w:rPr>
+          <w:rFonts w:ascii="Arial" w:hAnsi="Arial" w:cs="Arial"/>
+          <w:sz w:val="24"/>
+          <w:szCs w:val="24"/>
+          <w:lang w:val="en-US"/>
+        </w:rPr>
+      </w:pPr>
+      <w:r>
+        <w:rPr>
+          <w:rFonts w:ascii="Arial" w:hAnsi="Arial" w:cs="Arial"/>
+          <w:sz w:val="24"/>
+          <w:szCs w:val="24"/>
+          <w:lang w:val="en-US"/>
+        </w:rPr>
+        <w:t xml:space="preserve">This class can generate neat user input dialogs. Later there should also be a method for creating simple output only dialogs. </w:t>
+      </w:r>
+      <w:proofErr w:type="gramStart"/>
+      <w:r>
+        <w:rPr>
+          <w:rFonts w:ascii="Arial" w:hAnsi="Arial" w:cs="Arial"/>
+          <w:sz w:val="24"/>
+          <w:szCs w:val="24"/>
+          <w:lang w:val="en-US"/>
+        </w:rPr>
+        <w:t>Every  method</w:t>
+      </w:r>
+      <w:proofErr w:type="gramEnd"/>
+      <w:r>
+        <w:rPr>
+          <w:rFonts w:ascii="Arial" w:hAnsi="Arial" w:cs="Arial"/>
+          <w:sz w:val="24"/>
+          <w:szCs w:val="24"/>
+          <w:lang w:val="en-US"/>
+        </w:rPr>
+        <w:t xml:space="preserve"> is static, so you don’t need the engine running to generate a dialog. </w:t>
+      </w:r>
+    </w:p>
+    <w:p>
+      <w:pPr>
+        <w:pStyle w:val="berschrift3"/>
+        <w:rPr>
+          <w:sz w:val="32"/>
+          <w:szCs w:val="32"/>
+          <w:lang w:val="en-US"/>
+        </w:rPr>
+      </w:pPr>
+      <w:bookmarkStart w:id="7" w:name="_Toc390630298"/>
+      <w:r>
+        <w:rPr>
+          <w:sz w:val="32"/>
+          <w:szCs w:val="32"/>
+          <w:lang w:val="en-US"/>
+        </w:rPr>
+        <w:t>4.1.1 Method summary</w:t>
+      </w:r>
+      <w:bookmarkEnd w:id="7"/>
+    </w:p>
+    <w:p>
+      <w:pPr>
+        <w:rPr>
+          <w:lang w:val="en-US"/>
+        </w:rPr>
+      </w:pPr>
+    </w:p>
+    <w:p>
+      <w:pPr>
+        <w:rPr>
+          <w:rFonts w:ascii="Consolas" w:hAnsi="Consolas" w:cs="Consolas"/>
+          <w:color w:val="B4B4B4"/>
+          <w:sz w:val="19"/>
+          <w:szCs w:val="19"/>
+          <w:lang w:val="en-US"/>
+        </w:rPr>
+      </w:pPr>
+      <w:proofErr w:type="gramStart"/>
+      <w:r>
+        <w:rPr>
+          <w:rFonts w:ascii="Consolas" w:hAnsi="Consolas" w:cs="Consolas"/>
+          <w:color w:val="4EC9B0"/>
+          <w:sz w:val="19"/>
+          <w:szCs w:val="19"/>
+          <w:highlight w:val="black"/>
+          <w:lang w:val="en-US"/>
+        </w:rPr>
+        <w:t>string</w:t>
+      </w:r>
+      <w:proofErr w:type="gramEnd"/>
+      <w:r>
+        <w:rPr>
+          <w:rFonts w:ascii="Consolas" w:hAnsi="Consolas" w:cs="Consolas"/>
+          <w:color w:val="DCDCDC"/>
+          <w:sz w:val="19"/>
+          <w:szCs w:val="19"/>
+          <w:highlight w:val="black"/>
+          <w:lang w:val="en-US"/>
+        </w:rPr>
+        <w:t xml:space="preserve"> </w:t>
+      </w:r>
+      <w:proofErr w:type="spellStart"/>
+      <w:r>
+        <w:rPr>
+          <w:rFonts w:ascii="Consolas" w:hAnsi="Consolas" w:cs="Consolas"/>
+          <w:color w:val="4EC9B0"/>
+          <w:sz w:val="19"/>
+          <w:szCs w:val="19"/>
+          <w:highlight w:val="black"/>
+          <w:lang w:val="en-US"/>
+        </w:rPr>
+        <w:t>CCoreDialog</w:t>
+      </w:r>
+      <w:proofErr w:type="spellEnd"/>
+      <w:r>
+        <w:rPr>
+          <w:rFonts w:ascii="Consolas" w:hAnsi="Consolas" w:cs="Consolas"/>
+          <w:color w:val="B4B4B4"/>
+          <w:sz w:val="19"/>
+          <w:szCs w:val="19"/>
+          <w:highlight w:val="black"/>
+          <w:lang w:val="en-US"/>
+        </w:rPr>
+        <w:t>::</w:t>
+      </w:r>
+      <w:proofErr w:type="spellStart"/>
+      <w:r>
+        <w:rPr>
+          <w:rFonts w:ascii="Consolas" w:hAnsi="Consolas" w:cs="Consolas"/>
+          <w:color w:val="C8C8C8"/>
+          <w:sz w:val="19"/>
+          <w:szCs w:val="19"/>
+          <w:highlight w:val="black"/>
+          <w:lang w:val="en-US"/>
+        </w:rPr>
+        <w:t>promt</w:t>
+      </w:r>
+      <w:proofErr w:type="spellEnd"/>
+      <w:r>
+        <w:rPr>
+          <w:rFonts w:ascii="Consolas" w:hAnsi="Consolas" w:cs="Consolas"/>
+          <w:color w:val="B4B4B4"/>
+          <w:sz w:val="19"/>
+          <w:szCs w:val="19"/>
+          <w:highlight w:val="black"/>
+          <w:lang w:val="en-US"/>
+        </w:rPr>
+        <w:t>(</w:t>
+      </w:r>
+      <w:r>
+        <w:rPr>
+          <w:rFonts w:ascii="Consolas" w:hAnsi="Consolas" w:cs="Consolas"/>
+          <w:color w:val="4EC9B0"/>
+          <w:sz w:val="19"/>
+          <w:szCs w:val="19"/>
+          <w:highlight w:val="black"/>
+          <w:lang w:val="en-US"/>
+        </w:rPr>
+        <w:t>string</w:t>
+      </w:r>
+      <w:r>
+        <w:rPr>
+          <w:rFonts w:ascii="Consolas" w:hAnsi="Consolas" w:cs="Consolas"/>
+          <w:color w:val="DCDCDC"/>
+          <w:sz w:val="19"/>
+          <w:szCs w:val="19"/>
+          <w:highlight w:val="black"/>
+          <w:lang w:val="en-US"/>
+        </w:rPr>
+        <w:t xml:space="preserve"> </w:t>
+      </w:r>
+      <w:proofErr w:type="spellStart"/>
+      <w:r>
+        <w:rPr>
+          <w:rFonts w:ascii="Consolas" w:hAnsi="Consolas" w:cs="Consolas"/>
+          <w:color w:val="7F7F7F"/>
+          <w:sz w:val="19"/>
+          <w:szCs w:val="19"/>
+          <w:highlight w:val="black"/>
+          <w:lang w:val="en-US"/>
+        </w:rPr>
+        <w:t>windowCaption</w:t>
+      </w:r>
+      <w:proofErr w:type="spellEnd"/>
+      <w:r>
+        <w:rPr>
+          <w:rFonts w:ascii="Consolas" w:hAnsi="Consolas" w:cs="Consolas"/>
+          <w:color w:val="B4B4B4"/>
+          <w:sz w:val="19"/>
+          <w:szCs w:val="19"/>
+          <w:highlight w:val="black"/>
+          <w:lang w:val="en-US"/>
+        </w:rPr>
+        <w:t>,</w:t>
+      </w:r>
+      <w:r>
+        <w:rPr>
+          <w:rFonts w:ascii="Consolas" w:hAnsi="Consolas" w:cs="Consolas"/>
+          <w:color w:val="DCDCDC"/>
+          <w:sz w:val="19"/>
+          <w:szCs w:val="19"/>
+          <w:highlight w:val="black"/>
+          <w:lang w:val="en-US"/>
+        </w:rPr>
+        <w:t xml:space="preserve"> </w:t>
+      </w:r>
+      <w:r>
+        <w:rPr>
+          <w:rFonts w:ascii="Consolas" w:hAnsi="Consolas" w:cs="Consolas"/>
+          <w:color w:val="4EC9B0"/>
+          <w:sz w:val="19"/>
+          <w:szCs w:val="19"/>
+          <w:highlight w:val="black"/>
+          <w:lang w:val="en-US"/>
+        </w:rPr>
+        <w:t>string</w:t>
+      </w:r>
+      <w:r>
+        <w:rPr>
+          <w:rFonts w:ascii="Consolas" w:hAnsi="Consolas" w:cs="Consolas"/>
+          <w:color w:val="DCDCDC"/>
+          <w:sz w:val="19"/>
+          <w:szCs w:val="19"/>
+          <w:highlight w:val="black"/>
+          <w:lang w:val="en-US"/>
+        </w:rPr>
+        <w:t xml:space="preserve"> </w:t>
+      </w:r>
+      <w:r>
+        <w:rPr>
+          <w:rFonts w:ascii="Consolas" w:hAnsi="Consolas" w:cs="Consolas"/>
+          <w:color w:val="7F7F7F"/>
+          <w:sz w:val="19"/>
+          <w:szCs w:val="19"/>
+          <w:highlight w:val="black"/>
+          <w:lang w:val="en-US"/>
+        </w:rPr>
+        <w:t>message</w:t>
+      </w:r>
+      <w:r>
+        <w:rPr>
+          <w:rFonts w:ascii="Consolas" w:hAnsi="Consolas" w:cs="Consolas"/>
+          <w:color w:val="B4B4B4"/>
+          <w:sz w:val="19"/>
+          <w:szCs w:val="19"/>
+          <w:highlight w:val="black"/>
+          <w:lang w:val="en-US"/>
+        </w:rPr>
+        <w:t>)</w:t>
+      </w:r>
+    </w:p>
+    <w:p>
+      <w:pPr>
+        <w:rPr>
+          <w:rFonts w:ascii="Arial" w:hAnsi="Arial" w:cs="Arial"/>
+          <w:sz w:val="24"/>
+          <w:szCs w:val="24"/>
+          <w:lang w:val="en-US"/>
+        </w:rPr>
+      </w:pPr>
+      <w:r>
+        <w:rPr>
+          <w:rFonts w:ascii="Arial" w:hAnsi="Arial" w:cs="Arial"/>
+          <w:sz w:val="24"/>
+          <w:szCs w:val="24"/>
+          <w:lang w:val="en-US"/>
+        </w:rPr>
+        <w:t xml:space="preserve">This method generates a user input dialog. The input from the user is returned as </w:t>
+      </w:r>
+      <w:proofErr w:type="spellStart"/>
+      <w:r>
+        <w:rPr>
+          <w:rFonts w:ascii="Arial" w:hAnsi="Arial" w:cs="Arial"/>
+          <w:sz w:val="24"/>
+          <w:szCs w:val="24"/>
+          <w:lang w:val="en-US"/>
+        </w:rPr>
+        <w:t>std</w:t>
+      </w:r>
+      <w:proofErr w:type="spellEnd"/>
+      <w:r>
+        <w:rPr>
+          <w:rFonts w:ascii="Arial" w:hAnsi="Arial" w:cs="Arial"/>
+          <w:sz w:val="24"/>
+          <w:szCs w:val="24"/>
+          <w:lang w:val="en-US"/>
+        </w:rPr>
+        <w:t xml:space="preserve">::string. The method can be called without a loaded engine. It takes a </w:t>
+      </w:r>
+      <w:proofErr w:type="spellStart"/>
+      <w:r>
+        <w:rPr>
+          <w:rFonts w:ascii="Arial" w:hAnsi="Arial" w:cs="Arial"/>
+          <w:sz w:val="24"/>
+          <w:szCs w:val="24"/>
+          <w:lang w:val="en-US"/>
+        </w:rPr>
+        <w:t>std</w:t>
+      </w:r>
+      <w:proofErr w:type="spellEnd"/>
+      <w:r>
+        <w:rPr>
+          <w:rFonts w:ascii="Arial" w:hAnsi="Arial" w:cs="Arial"/>
+          <w:sz w:val="24"/>
+          <w:szCs w:val="24"/>
+          <w:lang w:val="en-US"/>
+        </w:rPr>
+        <w:t>::string for the window title and one for the printed message.</w:t>
+      </w:r>
+      <w:r>
+        <w:rPr>
+          <w:rFonts w:ascii="Arial" w:hAnsi="Arial" w:cs="Arial"/>
+          <w:sz w:val="24"/>
+          <w:szCs w:val="24"/>
+          <w:lang w:val="en-US"/>
+        </w:rPr>
+        <w:t xml:space="preserve"> The method is locking, so you </w:t>
+      </w:r>
+      <w:proofErr w:type="spellStart"/>
+      <w:proofErr w:type="gramStart"/>
+      <w:r>
+        <w:rPr>
+          <w:rFonts w:ascii="Arial" w:hAnsi="Arial" w:cs="Arial"/>
+          <w:sz w:val="24"/>
+          <w:szCs w:val="24"/>
+          <w:lang w:val="en-US"/>
+        </w:rPr>
+        <w:t>cant</w:t>
+      </w:r>
+      <w:proofErr w:type="spellEnd"/>
+      <w:proofErr w:type="gramEnd"/>
+      <w:r>
+        <w:rPr>
+          <w:rFonts w:ascii="Arial" w:hAnsi="Arial" w:cs="Arial"/>
+          <w:sz w:val="24"/>
+          <w:szCs w:val="24"/>
+          <w:lang w:val="en-US"/>
+        </w:rPr>
+        <w:t xml:space="preserve"> do anything within the main thread if the prompt is open. It can be closed either by clicking on the button or by hitting return.</w:t>
+      </w:r>
+    </w:p>
+    <w:p>
+      <w:pPr>
+        <w:rPr>
+          <w:rFonts w:ascii="Arial" w:hAnsi="Arial" w:cs="Arial"/>
+          <w:sz w:val="40"/>
+          <w:szCs w:val="40"/>
+          <w:lang w:val="en-US"/>
+        </w:rPr>
+      </w:pPr>
+    </w:p>
+    <w:p>
+      <w:pPr>
+        <w:pStyle w:val="berschrift2"/>
+        <w:rPr>
+          <w:sz w:val="36"/>
+          <w:szCs w:val="36"/>
+          <w:lang w:val="en-US"/>
+        </w:rPr>
+      </w:pPr>
+      <w:bookmarkStart w:id="8" w:name="_Toc390630299"/>
+      <w:r>
+        <w:rPr>
+          <w:sz w:val="36"/>
+          <w:szCs w:val="36"/>
+          <w:lang w:val="en-US"/>
+        </w:rPr>
+        <w:t xml:space="preserve">4.5 </w:t>
+      </w:r>
+      <w:proofErr w:type="spellStart"/>
+      <w:r>
+        <w:rPr>
+          <w:sz w:val="36"/>
+          <w:szCs w:val="36"/>
+          <w:lang w:val="en-US"/>
+        </w:rPr>
+        <w:t>ObjectTemplate</w:t>
+      </w:r>
+      <w:bookmarkEnd w:id="8"/>
+      <w:proofErr w:type="spellEnd"/>
+    </w:p>
+    <w:p>
+      <w:pPr>
+        <w:rPr>
+          <w:rFonts w:ascii="Arial" w:hAnsi="Arial" w:cs="Arial"/>
+          <w:sz w:val="24"/>
+          <w:szCs w:val="24"/>
+          <w:lang w:val="en-US"/>
+        </w:rPr>
+      </w:pPr>
+      <w:r>
+        <w:rPr>
+          <w:rFonts w:ascii="Arial" w:hAnsi="Arial" w:cs="Arial"/>
+          <w:sz w:val="24"/>
+          <w:szCs w:val="24"/>
+          <w:lang w:val="en-US"/>
+        </w:rPr>
+        <w:t>This structure is for storing object information. This information is set by the user and stored in the /media/</w:t>
+      </w:r>
+      <w:proofErr w:type="spellStart"/>
+      <w:r>
+        <w:rPr>
+          <w:rFonts w:ascii="Arial" w:hAnsi="Arial" w:cs="Arial"/>
+          <w:sz w:val="24"/>
+          <w:szCs w:val="24"/>
+          <w:lang w:val="en-US"/>
+        </w:rPr>
+        <w:t>objects.cof</w:t>
+      </w:r>
+      <w:proofErr w:type="spellEnd"/>
+      <w:r>
+        <w:rPr>
+          <w:rFonts w:ascii="Arial" w:hAnsi="Arial" w:cs="Arial"/>
+          <w:sz w:val="24"/>
+          <w:szCs w:val="24"/>
+          <w:lang w:val="en-US"/>
+        </w:rPr>
+        <w:t>. Normally you don’t have to mess with this, because every usage is handled</w:t>
+      </w:r>
+      <w:r>
+        <w:rPr>
+          <w:rFonts w:ascii="Arial" w:hAnsi="Arial" w:cs="Arial"/>
+          <w:sz w:val="24"/>
+          <w:szCs w:val="24"/>
+          <w:lang w:val="en-US"/>
+        </w:rPr>
+        <w:t xml:space="preserve"> by the</w:t>
+      </w:r>
+      <w:r>
+        <w:rPr>
+          <w:rFonts w:ascii="Arial" w:hAnsi="Arial" w:cs="Arial"/>
+          <w:sz w:val="24"/>
+          <w:szCs w:val="24"/>
+          <w:lang w:val="en-US"/>
+        </w:rPr>
+        <w:t xml:space="preserve"> </w:t>
+      </w:r>
+      <w:proofErr w:type="spellStart"/>
+      <w:r>
+        <w:rPr>
+          <w:rFonts w:ascii="Arial" w:hAnsi="Arial" w:cs="Arial"/>
+          <w:sz w:val="24"/>
+          <w:szCs w:val="24"/>
+          <w:lang w:val="en-US"/>
+        </w:rPr>
+        <w:t>CCoreObjectHelper</w:t>
+      </w:r>
+      <w:proofErr w:type="spellEnd"/>
+      <w:r>
+        <w:rPr>
+          <w:rFonts w:ascii="Arial" w:hAnsi="Arial" w:cs="Arial"/>
+          <w:sz w:val="24"/>
+          <w:szCs w:val="24"/>
+          <w:lang w:val="en-US"/>
+        </w:rPr>
+        <w:t xml:space="preserve"> class</w:t>
+      </w:r>
+    </w:p>
+    <w:p>
+      <w:pPr>
+        <w:autoSpaceDE w:val="0"/>
+        <w:autoSpaceDN w:val="0"/>
+        <w:adjustRightInd w:val="0"/>
+        <w:spacing w:after="0" w:line="240" w:lineRule="auto"/>
+        <w:rPr>
+          <w:rFonts w:ascii="Consolas" w:hAnsi="Consolas" w:cs="Consolas"/>
+          <w:color w:val="DCDCDC"/>
+          <w:sz w:val="19"/>
+          <w:szCs w:val="19"/>
+          <w:highlight w:val="black"/>
+          <w:lang w:val="en-US"/>
+        </w:rPr>
+      </w:pPr>
+      <w:proofErr w:type="spellStart"/>
+      <w:proofErr w:type="gramStart"/>
+      <w:r>
+        <w:rPr>
+          <w:rFonts w:ascii="Consolas" w:hAnsi="Consolas" w:cs="Consolas"/>
+          <w:color w:val="569CD6"/>
+          <w:sz w:val="19"/>
+          <w:szCs w:val="19"/>
+          <w:highlight w:val="black"/>
+          <w:lang w:val="en-US"/>
+        </w:rPr>
+        <w:t>struct</w:t>
+      </w:r>
+      <w:proofErr w:type="spellEnd"/>
+      <w:proofErr w:type="gramEnd"/>
+      <w:r>
+        <w:rPr>
+          <w:rFonts w:ascii="Consolas" w:hAnsi="Consolas" w:cs="Consolas"/>
+          <w:color w:val="DCDCDC"/>
+          <w:sz w:val="19"/>
+          <w:szCs w:val="19"/>
+          <w:highlight w:val="black"/>
+          <w:lang w:val="en-US"/>
+        </w:rPr>
+        <w:t xml:space="preserve"> </w:t>
+      </w:r>
+      <w:proofErr w:type="spellStart"/>
+      <w:r>
+        <w:rPr>
+          <w:rFonts w:ascii="Consolas" w:hAnsi="Consolas" w:cs="Consolas"/>
+          <w:color w:val="4EC9B0"/>
+          <w:sz w:val="19"/>
+          <w:szCs w:val="19"/>
+          <w:highlight w:val="black"/>
+          <w:lang w:val="en-US"/>
+        </w:rPr>
+        <w:t>ObjectTemplate</w:t>
+      </w:r>
+      <w:proofErr w:type="spellEnd"/>
+    </w:p>
+    <w:p>
+      <w:pPr>
+        <w:autoSpaceDE w:val="0"/>
+        <w:autoSpaceDN w:val="0"/>
+        <w:adjustRightInd w:val="0"/>
+        <w:spacing w:after="0" w:line="240" w:lineRule="auto"/>
+        <w:rPr>
+          <w:rFonts w:ascii="Consolas" w:hAnsi="Consolas" w:cs="Consolas"/>
+          <w:color w:val="DCDCDC"/>
+          <w:sz w:val="19"/>
+          <w:szCs w:val="19"/>
+          <w:highlight w:val="black"/>
+          <w:lang w:val="en-US"/>
+        </w:rPr>
+      </w:pPr>
+      <w:r>
+        <w:rPr>
+          <w:rFonts w:ascii="Consolas" w:hAnsi="Consolas" w:cs="Consolas"/>
+          <w:color w:val="B4B4B4"/>
+          <w:sz w:val="19"/>
+          <w:szCs w:val="19"/>
+          <w:highlight w:val="black"/>
+          <w:lang w:val="en-US"/>
+        </w:rPr>
+        <w:t>{</w:t>
+      </w:r>
+    </w:p>
+    <w:p>
+      <w:pPr>
+        <w:autoSpaceDE w:val="0"/>
+        <w:autoSpaceDN w:val="0"/>
+        <w:adjustRightInd w:val="0"/>
+        <w:spacing w:after="0" w:line="240" w:lineRule="auto"/>
+        <w:rPr>
+          <w:rFonts w:ascii="Consolas" w:hAnsi="Consolas" w:cs="Consolas"/>
+          <w:color w:val="DCDCDC"/>
+          <w:sz w:val="19"/>
+          <w:szCs w:val="19"/>
+          <w:highlight w:val="black"/>
+          <w:lang w:val="en-US"/>
+        </w:rPr>
+      </w:pPr>
+      <w:r>
+        <w:rPr>
+          <w:rFonts w:ascii="Consolas" w:hAnsi="Consolas" w:cs="Consolas"/>
+          <w:color w:val="DCDCDC"/>
+          <w:sz w:val="19"/>
+          <w:szCs w:val="19"/>
+          <w:highlight w:val="black"/>
+          <w:lang w:val="en-US"/>
+        </w:rPr>
+        <w:tab/>
+      </w:r>
+      <w:proofErr w:type="gramStart"/>
+      <w:r>
+        <w:rPr>
+          <w:rFonts w:ascii="Consolas" w:hAnsi="Consolas" w:cs="Consolas"/>
+          <w:color w:val="4EC9B0"/>
+          <w:sz w:val="19"/>
+          <w:szCs w:val="19"/>
+          <w:highlight w:val="black"/>
+          <w:lang w:val="en-US"/>
+        </w:rPr>
+        <w:t>string</w:t>
+      </w:r>
+      <w:proofErr w:type="gramEnd"/>
+      <w:r>
+        <w:rPr>
+          <w:rFonts w:ascii="Consolas" w:hAnsi="Consolas" w:cs="Consolas"/>
+          <w:color w:val="DCDCDC"/>
+          <w:sz w:val="19"/>
+          <w:szCs w:val="19"/>
+          <w:highlight w:val="black"/>
+          <w:lang w:val="en-US"/>
+        </w:rPr>
+        <w:t xml:space="preserve"> </w:t>
+      </w:r>
+      <w:r>
+        <w:rPr>
+          <w:rFonts w:ascii="Consolas" w:hAnsi="Consolas" w:cs="Consolas"/>
+          <w:color w:val="DADADA"/>
+          <w:sz w:val="19"/>
+          <w:szCs w:val="19"/>
+          <w:highlight w:val="black"/>
+          <w:lang w:val="en-US"/>
+        </w:rPr>
+        <w:t>name</w:t>
+      </w:r>
+      <w:r>
+        <w:rPr>
+          <w:rFonts w:ascii="Consolas" w:hAnsi="Consolas" w:cs="Consolas"/>
+          <w:color w:val="B4B4B4"/>
+          <w:sz w:val="19"/>
+          <w:szCs w:val="19"/>
+          <w:highlight w:val="black"/>
+          <w:lang w:val="en-US"/>
+        </w:rPr>
+        <w:t>;</w:t>
+      </w:r>
+    </w:p>
+    <w:p>
+      <w:pPr>
+        <w:autoSpaceDE w:val="0"/>
+        <w:autoSpaceDN w:val="0"/>
+        <w:adjustRightInd w:val="0"/>
+        <w:spacing w:after="0" w:line="240" w:lineRule="auto"/>
+        <w:rPr>
+          <w:rFonts w:ascii="Consolas" w:hAnsi="Consolas" w:cs="Consolas"/>
+          <w:color w:val="DCDCDC"/>
+          <w:sz w:val="19"/>
+          <w:szCs w:val="19"/>
+          <w:highlight w:val="black"/>
+          <w:lang w:val="en-US"/>
+        </w:rPr>
+      </w:pPr>
+      <w:r>
+        <w:rPr>
+          <w:rFonts w:ascii="Consolas" w:hAnsi="Consolas" w:cs="Consolas"/>
+          <w:color w:val="DCDCDC"/>
+          <w:sz w:val="19"/>
+          <w:szCs w:val="19"/>
+          <w:highlight w:val="black"/>
+          <w:lang w:val="en-US"/>
+        </w:rPr>
+        <w:tab/>
+      </w:r>
+      <w:proofErr w:type="gramStart"/>
+      <w:r>
+        <w:rPr>
+          <w:rFonts w:ascii="Consolas" w:hAnsi="Consolas" w:cs="Consolas"/>
+          <w:color w:val="4EC9B0"/>
+          <w:sz w:val="19"/>
+          <w:szCs w:val="19"/>
+          <w:highlight w:val="black"/>
+          <w:lang w:val="en-US"/>
+        </w:rPr>
+        <w:t>string</w:t>
+      </w:r>
+      <w:proofErr w:type="gramEnd"/>
+      <w:r>
+        <w:rPr>
+          <w:rFonts w:ascii="Consolas" w:hAnsi="Consolas" w:cs="Consolas"/>
+          <w:color w:val="DCDCDC"/>
+          <w:sz w:val="19"/>
+          <w:szCs w:val="19"/>
+          <w:highlight w:val="black"/>
+          <w:lang w:val="en-US"/>
+        </w:rPr>
+        <w:t xml:space="preserve"> </w:t>
+      </w:r>
+      <w:proofErr w:type="spellStart"/>
+      <w:r>
+        <w:rPr>
+          <w:rFonts w:ascii="Consolas" w:hAnsi="Consolas" w:cs="Consolas"/>
+          <w:color w:val="DADADA"/>
+          <w:sz w:val="19"/>
+          <w:szCs w:val="19"/>
+          <w:highlight w:val="black"/>
+          <w:lang w:val="en-US"/>
+        </w:rPr>
+        <w:t>normalGfx</w:t>
+      </w:r>
+      <w:proofErr w:type="spellEnd"/>
+      <w:r>
+        <w:rPr>
+          <w:rFonts w:ascii="Consolas" w:hAnsi="Consolas" w:cs="Consolas"/>
+          <w:color w:val="B4B4B4"/>
+          <w:sz w:val="19"/>
+          <w:szCs w:val="19"/>
+          <w:highlight w:val="black"/>
+          <w:lang w:val="en-US"/>
+        </w:rPr>
+        <w:t>;</w:t>
+      </w:r>
+    </w:p>
+    <w:p>
+      <w:pPr>
+        <w:autoSpaceDE w:val="0"/>
+        <w:autoSpaceDN w:val="0"/>
+        <w:adjustRightInd w:val="0"/>
+        <w:spacing w:after="0" w:line="240" w:lineRule="auto"/>
+        <w:rPr>
+          <w:rFonts w:ascii="Consolas" w:hAnsi="Consolas" w:cs="Consolas"/>
+          <w:color w:val="DCDCDC"/>
+          <w:sz w:val="19"/>
+          <w:szCs w:val="19"/>
+          <w:highlight w:val="black"/>
+          <w:lang w:val="en-US"/>
+        </w:rPr>
+      </w:pPr>
+      <w:r>
+        <w:rPr>
+          <w:rFonts w:ascii="Consolas" w:hAnsi="Consolas" w:cs="Consolas"/>
+          <w:color w:val="DCDCDC"/>
+          <w:sz w:val="19"/>
+          <w:szCs w:val="19"/>
+          <w:highlight w:val="black"/>
+          <w:lang w:val="en-US"/>
+        </w:rPr>
+        <w:tab/>
+      </w:r>
+      <w:proofErr w:type="gramStart"/>
+      <w:r>
+        <w:rPr>
+          <w:rFonts w:ascii="Consolas" w:hAnsi="Consolas" w:cs="Consolas"/>
+          <w:color w:val="4EC9B0"/>
+          <w:sz w:val="19"/>
+          <w:szCs w:val="19"/>
+          <w:highlight w:val="black"/>
+          <w:lang w:val="en-US"/>
+        </w:rPr>
+        <w:t>string</w:t>
+      </w:r>
+      <w:proofErr w:type="gramEnd"/>
+      <w:r>
+        <w:rPr>
+          <w:rFonts w:ascii="Consolas" w:hAnsi="Consolas" w:cs="Consolas"/>
+          <w:color w:val="DCDCDC"/>
+          <w:sz w:val="19"/>
+          <w:szCs w:val="19"/>
+          <w:highlight w:val="black"/>
+          <w:lang w:val="en-US"/>
+        </w:rPr>
+        <w:t xml:space="preserve"> </w:t>
+      </w:r>
+      <w:proofErr w:type="spellStart"/>
+      <w:r>
+        <w:rPr>
+          <w:rFonts w:ascii="Consolas" w:hAnsi="Consolas" w:cs="Consolas"/>
+          <w:color w:val="DADADA"/>
+          <w:sz w:val="19"/>
+          <w:szCs w:val="19"/>
+          <w:highlight w:val="black"/>
+          <w:lang w:val="en-US"/>
+        </w:rPr>
+        <w:t>hoverGgfx</w:t>
+      </w:r>
+      <w:proofErr w:type="spellEnd"/>
+      <w:r>
+        <w:rPr>
+          <w:rFonts w:ascii="Consolas" w:hAnsi="Consolas" w:cs="Consolas"/>
+          <w:color w:val="B4B4B4"/>
+          <w:sz w:val="19"/>
+          <w:szCs w:val="19"/>
+          <w:highlight w:val="black"/>
+          <w:lang w:val="en-US"/>
+        </w:rPr>
+        <w:t>;</w:t>
+      </w:r>
+    </w:p>
+    <w:p>
+      <w:pPr>
+        <w:autoSpaceDE w:val="0"/>
+        <w:autoSpaceDN w:val="0"/>
+        <w:adjustRightInd w:val="0"/>
+        <w:spacing w:after="0" w:line="240" w:lineRule="auto"/>
+        <w:rPr>
+          <w:rFonts w:ascii="Consolas" w:hAnsi="Consolas" w:cs="Consolas"/>
+          <w:color w:val="DCDCDC"/>
+          <w:sz w:val="19"/>
+          <w:szCs w:val="19"/>
+          <w:highlight w:val="black"/>
+          <w:lang w:val="en-US"/>
+        </w:rPr>
+      </w:pPr>
+      <w:r>
+        <w:rPr>
+          <w:rFonts w:ascii="Consolas" w:hAnsi="Consolas" w:cs="Consolas"/>
+          <w:color w:val="DCDCDC"/>
+          <w:sz w:val="19"/>
+          <w:szCs w:val="19"/>
+          <w:highlight w:val="black"/>
+          <w:lang w:val="en-US"/>
+        </w:rPr>
+        <w:tab/>
+      </w:r>
+      <w:proofErr w:type="gramStart"/>
+      <w:r>
+        <w:rPr>
+          <w:rFonts w:ascii="Consolas" w:hAnsi="Consolas" w:cs="Consolas"/>
+          <w:color w:val="4EC9B0"/>
+          <w:sz w:val="19"/>
+          <w:szCs w:val="19"/>
+          <w:highlight w:val="black"/>
+          <w:lang w:val="en-US"/>
+        </w:rPr>
+        <w:t>string</w:t>
+      </w:r>
+      <w:proofErr w:type="gramEnd"/>
+      <w:r>
+        <w:rPr>
+          <w:rFonts w:ascii="Consolas" w:hAnsi="Consolas" w:cs="Consolas"/>
+          <w:color w:val="DCDCDC"/>
+          <w:sz w:val="19"/>
+          <w:szCs w:val="19"/>
+          <w:highlight w:val="black"/>
+          <w:lang w:val="en-US"/>
+        </w:rPr>
+        <w:t xml:space="preserve"> </w:t>
+      </w:r>
+      <w:proofErr w:type="spellStart"/>
+      <w:r>
+        <w:rPr>
+          <w:rFonts w:ascii="Consolas" w:hAnsi="Consolas" w:cs="Consolas"/>
+          <w:color w:val="DADADA"/>
+          <w:sz w:val="19"/>
+          <w:szCs w:val="19"/>
+          <w:highlight w:val="black"/>
+          <w:lang w:val="en-US"/>
+        </w:rPr>
+        <w:t>objectType</w:t>
+      </w:r>
+      <w:proofErr w:type="spellEnd"/>
+      <w:r>
+        <w:rPr>
+          <w:rFonts w:ascii="Consolas" w:hAnsi="Consolas" w:cs="Consolas"/>
+          <w:color w:val="B4B4B4"/>
+          <w:sz w:val="19"/>
+          <w:szCs w:val="19"/>
+          <w:highlight w:val="black"/>
+          <w:lang w:val="en-US"/>
+        </w:rPr>
+        <w:t>;</w:t>
+      </w:r>
+    </w:p>
+    <w:p>
+      <w:pPr>
+        <w:rPr>
+          <w:rFonts w:ascii="Consolas" w:hAnsi="Consolas" w:cs="Consolas"/>
+          <w:color w:val="B4B4B4"/>
+          <w:sz w:val="19"/>
+          <w:szCs w:val="19"/>
+          <w:lang w:val="en-US"/>
+        </w:rPr>
+      </w:pPr>
+      <w:r>
+        <w:rPr>
+          <w:rFonts w:ascii="Consolas" w:hAnsi="Consolas" w:cs="Consolas"/>
+          <w:color w:val="B4B4B4"/>
+          <w:sz w:val="19"/>
+          <w:szCs w:val="19"/>
+          <w:highlight w:val="black"/>
+          <w:lang w:val="en-US"/>
+        </w:rPr>
+        <w:t>};</w:t>
+      </w:r>
+    </w:p>
+    <w:p>
+      <w:pPr>
+        <w:rPr>
+          <w:rFonts w:ascii="Consolas" w:hAnsi="Consolas" w:cs="Consolas"/>
+          <w:color w:val="B4B4B4"/>
+          <w:sz w:val="19"/>
+          <w:szCs w:val="19"/>
+          <w:lang w:val="en-US"/>
+        </w:rPr>
+      </w:pPr>
+    </w:p>
+    <w:p>
+      <w:pPr>
+        <w:rPr>
+          <w:rFonts w:ascii="Consolas" w:hAnsi="Consolas" w:cs="Consolas"/>
+          <w:color w:val="B4B4B4"/>
+          <w:sz w:val="19"/>
+          <w:szCs w:val="19"/>
+          <w:lang w:val="en-US"/>
+        </w:rPr>
+      </w:pPr>
+    </w:p>
+    <w:p>
+      <w:pPr>
+        <w:rPr>
+          <w:rFonts w:ascii="Consolas" w:hAnsi="Consolas" w:cs="Consolas"/>
+          <w:color w:val="B4B4B4"/>
+          <w:sz w:val="19"/>
+          <w:szCs w:val="19"/>
+          <w:lang w:val="en-US"/>
+        </w:rPr>
+      </w:pPr>
+    </w:p>
+    <w:p>
+      <w:pPr>
+        <w:rPr>
+          <w:rFonts w:ascii="Consolas" w:hAnsi="Consolas" w:cs="Consolas"/>
+          <w:color w:val="B4B4B4"/>
+          <w:sz w:val="19"/>
+          <w:szCs w:val="19"/>
+          <w:lang w:val="en-US"/>
+        </w:rPr>
+      </w:pPr>
+    </w:p>
+    <w:p>
+      <w:pPr>
+        <w:rPr>
+          <w:rFonts w:ascii="Consolas" w:hAnsi="Consolas" w:cs="Consolas"/>
+          <w:color w:val="B4B4B4"/>
+          <w:sz w:val="19"/>
+          <w:szCs w:val="19"/>
+          <w:lang w:val="en-US"/>
+        </w:rPr>
+      </w:pPr>
+    </w:p>
+    <w:p>
+      <w:pPr>
+        <w:rPr>
+          <w:rFonts w:ascii="Consolas" w:hAnsi="Consolas" w:cs="Consolas"/>
+          <w:color w:val="B4B4B4"/>
+          <w:sz w:val="19"/>
+          <w:szCs w:val="19"/>
+          <w:lang w:val="en-US"/>
+        </w:rPr>
+      </w:pPr>
+    </w:p>
+    <w:p>
+      <w:pPr>
+        <w:rPr>
+          <w:rFonts w:ascii="Consolas" w:hAnsi="Consolas" w:cs="Consolas"/>
+          <w:color w:val="B4B4B4"/>
+          <w:sz w:val="19"/>
+          <w:szCs w:val="19"/>
+          <w:lang w:val="en-US"/>
+        </w:rPr>
+      </w:pPr>
+    </w:p>
+    <w:p>
+      <w:pPr>
+        <w:rPr>
+          <w:rFonts w:ascii="Consolas" w:hAnsi="Consolas" w:cs="Consolas"/>
+          <w:color w:val="B4B4B4"/>
+          <w:sz w:val="19"/>
+          <w:szCs w:val="19"/>
+          <w:lang w:val="en-US"/>
+        </w:rPr>
+      </w:pPr>
+    </w:p>
+    <w:p>
+      <w:pPr>
+        <w:rPr>
+          <w:rFonts w:ascii="Consolas" w:hAnsi="Consolas" w:cs="Consolas"/>
+          <w:color w:val="B4B4B4"/>
+          <w:sz w:val="19"/>
+          <w:szCs w:val="19"/>
+          <w:lang w:val="en-US"/>
+        </w:rPr>
+      </w:pPr>
+    </w:p>
+    <w:p>
+      <w:pPr>
+        <w:rPr>
+          <w:rFonts w:ascii="Consolas" w:hAnsi="Consolas" w:cs="Consolas"/>
+          <w:color w:val="B4B4B4"/>
+          <w:sz w:val="19"/>
+          <w:szCs w:val="19"/>
+          <w:lang w:val="en-US"/>
+        </w:rPr>
+      </w:pPr>
+    </w:p>
+    <w:p>
+      <w:pPr>
+        <w:rPr>
+          <w:rFonts w:ascii="Consolas" w:hAnsi="Consolas" w:cs="Consolas"/>
+          <w:color w:val="B4B4B4"/>
+          <w:sz w:val="19"/>
+          <w:szCs w:val="19"/>
+          <w:lang w:val="en-US"/>
+        </w:rPr>
+      </w:pPr>
+    </w:p>
+    <w:p>
+      <w:pPr>
+        <w:rPr>
+          <w:lang w:val="en-US"/>
+        </w:rPr>
+      </w:pPr>
+    </w:p>
+    <w:p>
+      <w:pPr>
+        <w:pStyle w:val="berschrift1"/>
+        <w:rPr>
+          <w:sz w:val="36"/>
+          <w:szCs w:val="36"/>
+          <w:lang w:val="en-US"/>
+        </w:rPr>
+      </w:pPr>
+      <w:bookmarkStart w:id="9" w:name="_Toc390630300"/>
+      <w:r>
+        <w:rPr>
+          <w:sz w:val="36"/>
+          <w:szCs w:val="36"/>
+          <w:lang w:val="en-US"/>
+        </w:rPr>
+        <w:t xml:space="preserve">4.6 </w:t>
+      </w:r>
+      <w:proofErr w:type="spellStart"/>
+      <w:r>
+        <w:rPr>
+          <w:sz w:val="36"/>
+          <w:szCs w:val="36"/>
+          <w:lang w:val="en-US"/>
+        </w:rPr>
+        <w:t>CCoreObjectHelper</w:t>
+      </w:r>
+      <w:bookmarkEnd w:id="9"/>
+      <w:proofErr w:type="spellEnd"/>
+    </w:p>
+    <w:p>
+      <w:pPr>
+        <w:rPr>
+          <w:rFonts w:ascii="Arial" w:hAnsi="Arial" w:cs="Arial"/>
+          <w:sz w:val="24"/>
+          <w:szCs w:val="24"/>
+          <w:lang w:val="en-US"/>
+        </w:rPr>
+      </w:pPr>
+      <w:r>
+        <w:rPr>
+          <w:rFonts w:ascii="Arial" w:hAnsi="Arial" w:cs="Arial"/>
+          <w:sz w:val="24"/>
+          <w:szCs w:val="24"/>
+          <w:lang w:val="en-US"/>
+        </w:rPr>
+        <w:t xml:space="preserve">In order to use </w:t>
+      </w:r>
+      <w:proofErr w:type="spellStart"/>
+      <w:r>
+        <w:rPr>
+          <w:rFonts w:ascii="Arial" w:hAnsi="Arial" w:cs="Arial"/>
+          <w:sz w:val="24"/>
+          <w:szCs w:val="24"/>
+          <w:lang w:val="en-US"/>
+        </w:rPr>
+        <w:t>CCoreobjects</w:t>
+      </w:r>
+      <w:proofErr w:type="spellEnd"/>
+      <w:r>
+        <w:rPr>
+          <w:rFonts w:ascii="Arial" w:hAnsi="Arial" w:cs="Arial"/>
+          <w:sz w:val="24"/>
+          <w:szCs w:val="24"/>
+          <w:lang w:val="en-US"/>
+        </w:rPr>
+        <w:t xml:space="preserve"> you have to </w:t>
+      </w:r>
+      <w:r>
+        <w:rPr>
+          <w:rFonts w:ascii="Arial" w:hAnsi="Arial" w:cs="Arial"/>
+          <w:sz w:val="24"/>
+          <w:szCs w:val="24"/>
+          <w:lang w:val="en-US"/>
+        </w:rPr>
+        <w:t>initialize</w:t>
+      </w:r>
+      <w:r>
+        <w:rPr>
+          <w:rFonts w:ascii="Arial" w:hAnsi="Arial" w:cs="Arial"/>
+          <w:sz w:val="24"/>
+          <w:szCs w:val="24"/>
+          <w:lang w:val="en-US"/>
+        </w:rPr>
+        <w:t xml:space="preserve"> a </w:t>
+      </w:r>
+      <w:proofErr w:type="spellStart"/>
+      <w:r>
+        <w:rPr>
+          <w:rFonts w:ascii="Arial" w:hAnsi="Arial" w:cs="Arial"/>
+          <w:sz w:val="24"/>
+          <w:szCs w:val="24"/>
+          <w:lang w:val="en-US"/>
+        </w:rPr>
+        <w:t>CCoreObjectHelper</w:t>
+      </w:r>
+      <w:proofErr w:type="spellEnd"/>
+      <w:r>
+        <w:rPr>
+          <w:rFonts w:ascii="Arial" w:hAnsi="Arial" w:cs="Arial"/>
+          <w:sz w:val="24"/>
+          <w:szCs w:val="24"/>
+          <w:lang w:val="en-US"/>
+        </w:rPr>
+        <w:t xml:space="preserve"> by calling the </w:t>
+      </w:r>
+      <w:r>
+        <w:rPr>
+          <w:rFonts w:ascii="Arial" w:hAnsi="Arial" w:cs="Arial"/>
+          <w:sz w:val="24"/>
+          <w:szCs w:val="24"/>
+          <w:lang w:val="en-US"/>
+        </w:rPr>
+        <w:t>standard</w:t>
+      </w:r>
+      <w:r>
+        <w:rPr>
+          <w:rFonts w:ascii="Arial" w:hAnsi="Arial" w:cs="Arial"/>
+          <w:sz w:val="24"/>
+          <w:szCs w:val="24"/>
+          <w:lang w:val="en-US"/>
+        </w:rPr>
+        <w:t xml:space="preserve"> constructor. The </w:t>
+      </w:r>
+      <w:proofErr w:type="spellStart"/>
+      <w:r>
+        <w:rPr>
+          <w:rFonts w:ascii="Arial" w:hAnsi="Arial" w:cs="Arial"/>
+          <w:sz w:val="24"/>
+          <w:szCs w:val="24"/>
+          <w:lang w:val="en-US"/>
+        </w:rPr>
+        <w:t>Objecthelper</w:t>
+      </w:r>
+      <w:proofErr w:type="spellEnd"/>
+      <w:r>
+        <w:rPr>
+          <w:rFonts w:ascii="Arial" w:hAnsi="Arial" w:cs="Arial"/>
+          <w:sz w:val="24"/>
+          <w:szCs w:val="24"/>
+          <w:lang w:val="en-US"/>
+        </w:rPr>
+        <w:t xml:space="preserve"> stores and manages onscreen objects.</w:t>
+      </w:r>
+    </w:p>
+    <w:p>
+      <w:pPr>
+        <w:pStyle w:val="berschrift3"/>
+        <w:rPr>
+          <w:sz w:val="32"/>
+          <w:szCs w:val="32"/>
+          <w:lang w:val="en-US"/>
+        </w:rPr>
+      </w:pPr>
+      <w:bookmarkStart w:id="10" w:name="_Toc390630301"/>
+      <w:r>
+        <w:rPr>
+          <w:sz w:val="32"/>
+          <w:szCs w:val="32"/>
+          <w:lang w:val="en-US"/>
+        </w:rPr>
+        <w:t>4.6.1 Method summary</w:t>
+      </w:r>
+      <w:bookmarkEnd w:id="10"/>
+    </w:p>
+    <w:p>
+      <w:pPr>
+        <w:autoSpaceDE w:val="0"/>
+        <w:autoSpaceDN w:val="0"/>
+        <w:adjustRightInd w:val="0"/>
+        <w:spacing w:after="0" w:line="240" w:lineRule="auto"/>
+        <w:rPr>
+          <w:rFonts w:ascii="Consolas" w:hAnsi="Consolas" w:cs="Consolas"/>
+          <w:color w:val="DCDCDC"/>
+          <w:sz w:val="19"/>
+          <w:szCs w:val="19"/>
+          <w:highlight w:val="black"/>
+          <w:lang w:val="en-US"/>
+        </w:rPr>
+      </w:pPr>
+      <w:proofErr w:type="spellStart"/>
+      <w:proofErr w:type="gramStart"/>
+      <w:r>
+        <w:rPr>
+          <w:rFonts w:ascii="Consolas" w:hAnsi="Consolas" w:cs="Consolas"/>
+          <w:color w:val="C8C8C8"/>
+          <w:sz w:val="19"/>
+          <w:szCs w:val="19"/>
+          <w:highlight w:val="black"/>
+          <w:lang w:val="en-US"/>
+        </w:rPr>
+        <w:t>CCoreObjectHelper</w:t>
+      </w:r>
+      <w:proofErr w:type="spellEnd"/>
+      <w:r>
+        <w:rPr>
+          <w:rFonts w:ascii="Consolas" w:hAnsi="Consolas" w:cs="Consolas"/>
+          <w:color w:val="B4B4B4"/>
+          <w:sz w:val="19"/>
+          <w:szCs w:val="19"/>
+          <w:highlight w:val="black"/>
+          <w:lang w:val="en-US"/>
+        </w:rPr>
+        <w:t>(</w:t>
+      </w:r>
+      <w:proofErr w:type="gramEnd"/>
+      <w:r>
+        <w:rPr>
+          <w:rFonts w:ascii="Consolas" w:hAnsi="Consolas" w:cs="Consolas"/>
+          <w:color w:val="B4B4B4"/>
+          <w:sz w:val="19"/>
+          <w:szCs w:val="19"/>
+          <w:highlight w:val="black"/>
+          <w:lang w:val="en-US"/>
+        </w:rPr>
+        <w:t>);</w:t>
+      </w:r>
+    </w:p>
+    <w:p>
+      <w:pPr>
+        <w:rPr>
+          <w:rFonts w:ascii="Arial" w:hAnsi="Arial" w:cs="Arial"/>
+          <w:sz w:val="24"/>
+          <w:szCs w:val="24"/>
+          <w:lang w:val="en-US"/>
+        </w:rPr>
+      </w:pPr>
+      <w:r>
+        <w:rPr>
+          <w:rFonts w:ascii="Arial" w:hAnsi="Arial" w:cs="Arial"/>
+          <w:sz w:val="24"/>
+          <w:szCs w:val="24"/>
+          <w:lang w:val="en-US"/>
+        </w:rPr>
+        <w:t xml:space="preserve">Constructor, initializes the </w:t>
+      </w:r>
+      <w:proofErr w:type="spellStart"/>
+      <w:r>
+        <w:rPr>
+          <w:rFonts w:ascii="Arial" w:hAnsi="Arial" w:cs="Arial"/>
+          <w:sz w:val="24"/>
+          <w:szCs w:val="24"/>
+          <w:lang w:val="en-US"/>
+        </w:rPr>
+        <w:t>Objecthelper</w:t>
+      </w:r>
+      <w:proofErr w:type="spellEnd"/>
+    </w:p>
+    <w:p>
+      <w:pPr>
+        <w:rPr>
+          <w:lang w:val="en-US"/>
+        </w:rPr>
+      </w:pPr>
+    </w:p>
+    <w:p>
+      <w:pPr>
+        <w:rPr>
+          <w:color w:val="569CD6"/>
+          <w:lang w:val="en-US"/>
+        </w:rPr>
+      </w:pPr>
+      <w:proofErr w:type="spellStart"/>
+      <w:r>
+        <w:rPr>
+          <w:rFonts w:ascii="Consolas" w:hAnsi="Consolas" w:cs="Consolas"/>
+          <w:color w:val="569CD6"/>
+          <w:sz w:val="19"/>
+          <w:szCs w:val="19"/>
+          <w:highlight w:val="black"/>
+        </w:rPr>
+        <w:t>bool</w:t>
+      </w:r>
+      <w:proofErr w:type="spellEnd"/>
+      <w:r>
+        <w:rPr>
+          <w:rFonts w:ascii="Consolas" w:hAnsi="Consolas" w:cs="Consolas"/>
+          <w:color w:val="DCDCDC"/>
+          <w:sz w:val="19"/>
+          <w:szCs w:val="19"/>
+          <w:highlight w:val="black"/>
+        </w:rPr>
+        <w:t xml:space="preserve"> </w:t>
+      </w:r>
+      <w:proofErr w:type="spellStart"/>
+      <w:r>
+        <w:rPr>
+          <w:rFonts w:ascii="Consolas" w:hAnsi="Consolas" w:cs="Consolas"/>
+          <w:color w:val="C8C8C8"/>
+          <w:sz w:val="19"/>
+          <w:szCs w:val="19"/>
+          <w:highlight w:val="black"/>
+        </w:rPr>
+        <w:t>loadFromFile</w:t>
+      </w:r>
+      <w:proofErr w:type="spellEnd"/>
+      <w:r>
+        <w:rPr>
+          <w:rFonts w:ascii="Consolas" w:hAnsi="Consolas" w:cs="Consolas"/>
+          <w:color w:val="B4B4B4"/>
+          <w:sz w:val="19"/>
+          <w:szCs w:val="19"/>
+          <w:highlight w:val="black"/>
+        </w:rPr>
+        <w:t>();</w:t>
+      </w:r>
+    </w:p>
+    <w:p>
+      <w:pPr>
+        <w:rPr>
+          <w:rFonts w:ascii="Arial" w:hAnsi="Arial" w:cs="Arial"/>
+          <w:sz w:val="24"/>
+          <w:szCs w:val="24"/>
+          <w:lang w:val="en-US"/>
+        </w:rPr>
+      </w:pPr>
+      <w:r>
+        <w:rPr>
+          <w:rFonts w:ascii="Arial" w:hAnsi="Arial" w:cs="Arial"/>
+          <w:sz w:val="24"/>
+          <w:szCs w:val="24"/>
+          <w:lang w:val="en-US"/>
+        </w:rPr>
+        <w:t>Loads all available objects from /media/</w:t>
+      </w:r>
+      <w:proofErr w:type="spellStart"/>
+      <w:r>
+        <w:rPr>
+          <w:rFonts w:ascii="Arial" w:hAnsi="Arial" w:cs="Arial"/>
+          <w:sz w:val="24"/>
+          <w:szCs w:val="24"/>
+          <w:lang w:val="en-US"/>
+        </w:rPr>
+        <w:t>objects.cof</w:t>
+      </w:r>
+      <w:proofErr w:type="spellEnd"/>
+      <w:r>
+        <w:rPr>
+          <w:rFonts w:ascii="Arial" w:hAnsi="Arial" w:cs="Arial"/>
+          <w:sz w:val="24"/>
+          <w:szCs w:val="24"/>
+          <w:lang w:val="en-US"/>
+        </w:rPr>
+        <w:t xml:space="preserve">. Is also called by the constructor, but can be called to refresh the list of available object templates. Returns false if the file could not be opened or </w:t>
+      </w:r>
+      <w:r>
+        <w:rPr>
+          <w:rFonts w:ascii="Arial" w:hAnsi="Arial" w:cs="Arial"/>
+          <w:sz w:val="24"/>
+          <w:szCs w:val="24"/>
+          <w:lang w:val="en-US"/>
+        </w:rPr>
+        <w:t>another</w:t>
+      </w:r>
+      <w:r>
+        <w:rPr>
+          <w:rFonts w:ascii="Arial" w:hAnsi="Arial" w:cs="Arial"/>
+          <w:sz w:val="24"/>
+          <w:szCs w:val="24"/>
+          <w:lang w:val="en-US"/>
+        </w:rPr>
+        <w:t xml:space="preserve"> error occurs. Returns also false if there </w:t>
+      </w:r>
+      <w:r>
+        <w:rPr>
+          <w:rFonts w:ascii="Arial" w:hAnsi="Arial" w:cs="Arial"/>
+          <w:sz w:val="24"/>
+          <w:szCs w:val="24"/>
+          <w:lang w:val="en-US"/>
+        </w:rPr>
+        <w:t>were</w:t>
+      </w:r>
+      <w:r>
+        <w:rPr>
+          <w:rFonts w:ascii="Arial" w:hAnsi="Arial" w:cs="Arial"/>
+          <w:sz w:val="24"/>
+          <w:szCs w:val="24"/>
+          <w:lang w:val="en-US"/>
+        </w:rPr>
+        <w:t xml:space="preserve"> no </w:t>
+      </w:r>
+      <w:proofErr w:type="spellStart"/>
+      <w:r>
+        <w:rPr>
+          <w:rFonts w:ascii="Arial" w:hAnsi="Arial" w:cs="Arial"/>
+          <w:sz w:val="24"/>
+          <w:szCs w:val="24"/>
+          <w:lang w:val="en-US"/>
+        </w:rPr>
+        <w:t>entrys</w:t>
+      </w:r>
+      <w:proofErr w:type="spellEnd"/>
+      <w:r>
+        <w:rPr>
+          <w:rFonts w:ascii="Arial" w:hAnsi="Arial" w:cs="Arial"/>
+          <w:sz w:val="24"/>
+          <w:szCs w:val="24"/>
+          <w:lang w:val="en-US"/>
+        </w:rPr>
+        <w:t xml:space="preserve"> in the template list.</w:t>
+      </w:r>
+    </w:p>
+    <w:p>
+      <w:pPr>
+        <w:rPr>
+          <w:rFonts w:ascii="Arial" w:hAnsi="Arial" w:cs="Arial"/>
+          <w:sz w:val="24"/>
+          <w:szCs w:val="24"/>
+          <w:lang w:val="en-US"/>
+        </w:rPr>
+      </w:pPr>
+    </w:p>
+    <w:p>
+      <w:pPr>
+        <w:rPr>
+          <w:rFonts w:ascii="Consolas" w:hAnsi="Consolas" w:cs="Consolas"/>
+          <w:color w:val="B4B4B4"/>
+          <w:sz w:val="19"/>
+          <w:szCs w:val="19"/>
+        </w:rPr>
+      </w:pPr>
+      <w:proofErr w:type="spellStart"/>
+      <w:r>
+        <w:rPr>
+          <w:rFonts w:ascii="Consolas" w:hAnsi="Consolas" w:cs="Consolas"/>
+          <w:color w:val="569CD6"/>
+          <w:sz w:val="19"/>
+          <w:szCs w:val="19"/>
+          <w:highlight w:val="black"/>
+        </w:rPr>
+        <w:t>int</w:t>
+      </w:r>
+      <w:proofErr w:type="spellEnd"/>
+      <w:r>
+        <w:rPr>
+          <w:rFonts w:ascii="Consolas" w:hAnsi="Consolas" w:cs="Consolas"/>
+          <w:color w:val="DCDCDC"/>
+          <w:sz w:val="19"/>
+          <w:szCs w:val="19"/>
+          <w:highlight w:val="black"/>
+        </w:rPr>
+        <w:t xml:space="preserve"> </w:t>
+      </w:r>
+      <w:proofErr w:type="spellStart"/>
+      <w:r>
+        <w:rPr>
+          <w:rFonts w:ascii="Consolas" w:hAnsi="Consolas" w:cs="Consolas"/>
+          <w:color w:val="C8C8C8"/>
+          <w:sz w:val="19"/>
+          <w:szCs w:val="19"/>
+          <w:highlight w:val="black"/>
+        </w:rPr>
+        <w:t>createObject</w:t>
+      </w:r>
+      <w:proofErr w:type="spellEnd"/>
+      <w:r>
+        <w:rPr>
+          <w:rFonts w:ascii="Consolas" w:hAnsi="Consolas" w:cs="Consolas"/>
+          <w:color w:val="B4B4B4"/>
+          <w:sz w:val="19"/>
+          <w:szCs w:val="19"/>
+          <w:highlight w:val="black"/>
+        </w:rPr>
+        <w:t>(</w:t>
+      </w:r>
+      <w:proofErr w:type="spellStart"/>
+      <w:r>
+        <w:rPr>
+          <w:rFonts w:ascii="Consolas" w:hAnsi="Consolas" w:cs="Consolas"/>
+          <w:color w:val="4EC9B0"/>
+          <w:sz w:val="19"/>
+          <w:szCs w:val="19"/>
+          <w:highlight w:val="black"/>
+        </w:rPr>
+        <w:t>string</w:t>
+      </w:r>
+      <w:proofErr w:type="spellEnd"/>
+      <w:r>
+        <w:rPr>
+          <w:rFonts w:ascii="Consolas" w:hAnsi="Consolas" w:cs="Consolas"/>
+          <w:color w:val="DCDCDC"/>
+          <w:sz w:val="19"/>
+          <w:szCs w:val="19"/>
+          <w:highlight w:val="black"/>
+        </w:rPr>
+        <w:t xml:space="preserve"> </w:t>
+      </w:r>
+      <w:proofErr w:type="spellStart"/>
+      <w:r>
+        <w:rPr>
+          <w:rFonts w:ascii="Consolas" w:hAnsi="Consolas" w:cs="Consolas"/>
+          <w:color w:val="DCDCDC"/>
+          <w:sz w:val="19"/>
+          <w:szCs w:val="19"/>
+          <w:highlight w:val="black"/>
+        </w:rPr>
+        <w:t>name</w:t>
+      </w:r>
+      <w:proofErr w:type="spellEnd"/>
+      <w:r>
+        <w:rPr>
+          <w:rFonts w:ascii="Consolas" w:hAnsi="Consolas" w:cs="Consolas"/>
+          <w:color w:val="B4B4B4"/>
+          <w:sz w:val="19"/>
+          <w:szCs w:val="19"/>
+          <w:highlight w:val="black"/>
+        </w:rPr>
+        <w:t>);</w:t>
+      </w:r>
+    </w:p>
+    <w:p>
+      <w:pPr>
+        <w:rPr>
+          <w:rFonts w:ascii="Arial" w:hAnsi="Arial" w:cs="Arial"/>
+          <w:sz w:val="24"/>
+          <w:szCs w:val="24"/>
+          <w:lang w:val="en-US"/>
+        </w:rPr>
+      </w:pPr>
+      <w:r>
+        <w:rPr>
+          <w:rFonts w:ascii="Arial" w:hAnsi="Arial" w:cs="Arial"/>
+          <w:sz w:val="24"/>
+          <w:szCs w:val="24"/>
+          <w:lang w:val="en-US"/>
+        </w:rPr>
+        <w:t>Creates the real screen object and stores it. It takes the name of the desired object (same as defined in /media/</w:t>
+      </w:r>
+      <w:proofErr w:type="spellStart"/>
+      <w:r>
+        <w:rPr>
+          <w:rFonts w:ascii="Arial" w:hAnsi="Arial" w:cs="Arial"/>
+          <w:sz w:val="24"/>
+          <w:szCs w:val="24"/>
+          <w:lang w:val="en-US"/>
+        </w:rPr>
+        <w:t>objects.cof</w:t>
+      </w:r>
+      <w:proofErr w:type="spellEnd"/>
+      <w:r>
+        <w:rPr>
+          <w:rFonts w:ascii="Arial" w:hAnsi="Arial" w:cs="Arial"/>
+          <w:sz w:val="24"/>
+          <w:szCs w:val="24"/>
+          <w:lang w:val="en-US"/>
+        </w:rPr>
+        <w:t>). If the object template was not found it returns 9999. Else it returns the unique object ID, which you should store for further usage.</w:t>
+      </w:r>
+    </w:p>
+    <w:p>
+      <w:pPr>
+        <w:rPr>
+          <w:rFonts w:ascii="Consolas" w:hAnsi="Consolas" w:cs="Consolas"/>
+          <w:color w:val="B4B4B4"/>
+          <w:sz w:val="19"/>
+          <w:szCs w:val="19"/>
+          <w:lang w:val="en-US"/>
+        </w:rPr>
+      </w:pPr>
+      <w:proofErr w:type="spellStart"/>
+      <w:proofErr w:type="gramStart"/>
+      <w:r>
+        <w:rPr>
+          <w:rFonts w:ascii="Consolas" w:hAnsi="Consolas" w:cs="Consolas"/>
+          <w:color w:val="569CD6"/>
+          <w:sz w:val="19"/>
+          <w:szCs w:val="19"/>
+          <w:highlight w:val="black"/>
+          <w:lang w:val="en-US"/>
+        </w:rPr>
+        <w:t>bool</w:t>
+      </w:r>
+      <w:proofErr w:type="spellEnd"/>
+      <w:proofErr w:type="gramEnd"/>
+      <w:r>
+        <w:rPr>
+          <w:rFonts w:ascii="Consolas" w:hAnsi="Consolas" w:cs="Consolas"/>
+          <w:color w:val="DCDCDC"/>
+          <w:sz w:val="19"/>
+          <w:szCs w:val="19"/>
+          <w:highlight w:val="black"/>
+          <w:lang w:val="en-US"/>
+        </w:rPr>
+        <w:t xml:space="preserve"> </w:t>
+      </w:r>
+      <w:proofErr w:type="spellStart"/>
+      <w:r>
+        <w:rPr>
+          <w:rFonts w:ascii="Consolas" w:hAnsi="Consolas" w:cs="Consolas"/>
+          <w:color w:val="C8C8C8"/>
+          <w:sz w:val="19"/>
+          <w:szCs w:val="19"/>
+          <w:highlight w:val="black"/>
+          <w:lang w:val="en-US"/>
+        </w:rPr>
+        <w:t>deleteObject</w:t>
+      </w:r>
+      <w:proofErr w:type="spellEnd"/>
+      <w:r>
+        <w:rPr>
+          <w:rFonts w:ascii="Consolas" w:hAnsi="Consolas" w:cs="Consolas"/>
+          <w:color w:val="B4B4B4"/>
+          <w:sz w:val="19"/>
+          <w:szCs w:val="19"/>
+          <w:highlight w:val="black"/>
+          <w:lang w:val="en-US"/>
+        </w:rPr>
+        <w:t>(</w:t>
+      </w:r>
+      <w:proofErr w:type="spellStart"/>
+      <w:r>
+        <w:rPr>
+          <w:rFonts w:ascii="Consolas" w:hAnsi="Consolas" w:cs="Consolas"/>
+          <w:color w:val="569CD6"/>
+          <w:sz w:val="19"/>
+          <w:szCs w:val="19"/>
+          <w:highlight w:val="black"/>
+          <w:lang w:val="en-US"/>
+        </w:rPr>
+        <w:t>int</w:t>
+      </w:r>
+      <w:proofErr w:type="spellEnd"/>
+      <w:r>
+        <w:rPr>
+          <w:rFonts w:ascii="Consolas" w:hAnsi="Consolas" w:cs="Consolas"/>
+          <w:color w:val="DCDCDC"/>
+          <w:sz w:val="19"/>
+          <w:szCs w:val="19"/>
+          <w:highlight w:val="black"/>
+          <w:lang w:val="en-US"/>
+        </w:rPr>
+        <w:t xml:space="preserve"> index</w:t>
+      </w:r>
+      <w:r>
+        <w:rPr>
+          <w:rFonts w:ascii="Consolas" w:hAnsi="Consolas" w:cs="Consolas"/>
+          <w:color w:val="B4B4B4"/>
+          <w:sz w:val="19"/>
+          <w:szCs w:val="19"/>
+          <w:highlight w:val="black"/>
+          <w:lang w:val="en-US"/>
+        </w:rPr>
+        <w:t>);</w:t>
+      </w:r>
+    </w:p>
+    <w:p>
+      <w:pPr>
+        <w:rPr>
+          <w:rFonts w:ascii="Arial" w:hAnsi="Arial" w:cs="Arial"/>
+          <w:sz w:val="24"/>
+          <w:szCs w:val="24"/>
+          <w:lang w:val="en-US"/>
+        </w:rPr>
+      </w:pPr>
+      <w:r>
+        <w:rPr>
+          <w:rFonts w:ascii="Arial" w:hAnsi="Arial" w:cs="Arial"/>
+          <w:sz w:val="24"/>
+          <w:szCs w:val="24"/>
+          <w:lang w:val="en-US"/>
+        </w:rPr>
+        <w:t xml:space="preserve">Deletes the with index specified screen objet (Note: index is the unique </w:t>
+      </w:r>
+      <w:proofErr w:type="spellStart"/>
+      <w:r>
+        <w:rPr>
+          <w:rFonts w:ascii="Arial" w:hAnsi="Arial" w:cs="Arial"/>
+          <w:sz w:val="24"/>
+          <w:szCs w:val="24"/>
+          <w:lang w:val="en-US"/>
+        </w:rPr>
+        <w:t>objectID</w:t>
+      </w:r>
+      <w:proofErr w:type="spellEnd"/>
+      <w:r>
+        <w:rPr>
+          <w:rFonts w:ascii="Arial" w:hAnsi="Arial" w:cs="Arial"/>
+          <w:sz w:val="24"/>
+          <w:szCs w:val="24"/>
+          <w:lang w:val="en-US"/>
+        </w:rPr>
+        <w:t xml:space="preserve">, which the </w:t>
+      </w:r>
+      <w:proofErr w:type="spellStart"/>
+      <w:r>
+        <w:rPr>
+          <w:rFonts w:ascii="Arial" w:hAnsi="Arial" w:cs="Arial"/>
+          <w:sz w:val="24"/>
+          <w:szCs w:val="24"/>
+          <w:lang w:val="en-US"/>
+        </w:rPr>
+        <w:t>createObject</w:t>
+      </w:r>
+      <w:proofErr w:type="spellEnd"/>
+      <w:r>
+        <w:rPr>
+          <w:rFonts w:ascii="Arial" w:hAnsi="Arial" w:cs="Arial"/>
+          <w:sz w:val="24"/>
+          <w:szCs w:val="24"/>
+          <w:lang w:val="en-US"/>
+        </w:rPr>
+        <w:t xml:space="preserve"> method returns). It returns false if the object was not found or an error occurred.</w:t>
+      </w:r>
     </w:p>
     <w:p>
       <w:pPr>
@@ -1514,7 +3915,7 @@
       <w:rPr>
         <w:noProof/>
       </w:rPr>
-      <w:t>2</w:t>
+      <w:t>4</w:t>
     </w:r>
     <w:r>
       <w:fldChar w:fldCharType="end"/>
@@ -1559,8 +3960,13 @@
         <w:tab w:val="left" w:pos="7260"/>
       </w:tabs>
     </w:pPr>
+    <w:proofErr w:type="spellStart"/>
     <w:r>
-      <w:t>CoreEngine API-Description</w:t>
+      <w:t>CoreEngine</w:t>
+    </w:r>
+    <w:proofErr w:type="spellEnd"/>
+    <w:r>
+      <w:t xml:space="preserve"> API-Description</w:t>
     </w:r>
     <w:r>
       <w:tab/>
@@ -2312,6 +4718,28 @@
       <w:szCs w:val="26"/>
     </w:rPr>
   </w:style>
+  <w:style w:type="paragraph" w:styleId="berschrift3">
+    <w:name w:val="heading 3"/>
+    <w:basedOn w:val="Standard"/>
+    <w:next w:val="Standard"/>
+    <w:link w:val="berschrift3Zchn"/>
+    <w:uiPriority w:val="9"/>
+    <w:unhideWhenUsed/>
+    <w:qFormat/>
+    <w:rsid w:val="00C60CF9"/>
+    <w:pPr>
+      <w:keepNext/>
+      <w:keepLines/>
+      <w:spacing w:before="40" w:after="0"/>
+      <w:outlineLvl w:val="2"/>
+    </w:pPr>
+    <w:rPr>
+      <w:rFonts w:asciiTheme="majorHAnsi" w:eastAsiaTheme="majorEastAsia" w:hAnsiTheme="majorHAnsi" w:cstheme="majorBidi"/>
+      <w:color w:val="1F4D78" w:themeColor="accent1" w:themeShade="7F"/>
+      <w:sz w:val="24"/>
+      <w:szCs w:val="24"/>
+    </w:rPr>
+  </w:style>
   <w:style w:type="character" w:default="1" w:styleId="Absatz-Standardschriftart">
     <w:name w:val="Default Paragraph Font"/>
     <w:uiPriority w:val="1"/>
@@ -2540,6 +4968,32 @@
       <w:sz w:val="18"/>
       <w:szCs w:val="18"/>
     </w:rPr>
+  </w:style>
+  <w:style w:type="character" w:customStyle="1" w:styleId="berschrift3Zchn">
+    <w:name w:val="Überschrift 3 Zchn"/>
+    <w:basedOn w:val="Absatz-Standardschriftart"/>
+    <w:link w:val="berschrift3"/>
+    <w:uiPriority w:val="9"/>
+    <w:rsid w:val="00C60CF9"/>
+    <w:rPr>
+      <w:rFonts w:asciiTheme="majorHAnsi" w:eastAsiaTheme="majorEastAsia" w:hAnsiTheme="majorHAnsi" w:cstheme="majorBidi"/>
+      <w:color w:val="1F4D78" w:themeColor="accent1" w:themeShade="7F"/>
+      <w:sz w:val="24"/>
+      <w:szCs w:val="24"/>
+    </w:rPr>
+  </w:style>
+  <w:style w:type="paragraph" w:styleId="Verzeichnis3">
+    <w:name w:val="toc 3"/>
+    <w:basedOn w:val="Standard"/>
+    <w:next w:val="Standard"/>
+    <w:autoRedefine/>
+    <w:uiPriority w:val="39"/>
+    <w:unhideWhenUsed/>
+    <w:rsid w:val="008307A2"/>
+    <w:pPr>
+      <w:spacing w:after="100"/>
+      <w:ind w:left="440"/>
+    </w:pPr>
   </w:style>
 </w:styles>
 </file>
@@ -2810,7 +5264,7 @@
 </file>
 
 <file path=customXml/itemProps1.xml><?xml version="1.0" encoding="utf-8"?>
-<ds:datastoreItem xmlns:ds="http://schemas.openxmlformats.org/officeDocument/2006/customXml" ds:itemID="{20CAFD23-06D4-4F13-AB4E-C9975E89EA53}">
+<ds:datastoreItem xmlns:ds="http://schemas.openxmlformats.org/officeDocument/2006/customXml" ds:itemID="{33F0796C-D855-4F0B-98A9-01E16270AB36}">
   <ds:schemaRefs>
     <ds:schemaRef ds:uri="http://schemas.openxmlformats.org/officeDocument/2006/bibliography"/>
   </ds:schemaRefs>

</xml_diff>

<commit_message>
Deleted windowTypes. Added multithreading rendering. Various improvements
</commit_message>
<xml_diff>
--- a/CoreEngine/CoreEngine_API.docx
+++ b/CoreEngine/CoreEngine_API.docx
@@ -1401,81 +1401,60 @@
           <w:szCs w:val="90"/>
         </w:rPr>
       </w:pPr>
+    </w:p>
+    <w:p>
+      <w:pPr>
+        <w:jc w:val="center"/>
+        <w:rPr>
+          <w:rFonts w:ascii="Arial" w:hAnsi="Arial" w:cs="Arial"/>
+          <w:sz w:val="90"/>
+          <w:szCs w:val="90"/>
+        </w:rPr>
+      </w:pPr>
+    </w:p>
+    <w:p>
+      <w:pPr>
+        <w:jc w:val="center"/>
+        <w:rPr>
+          <w:rFonts w:ascii="Arial" w:hAnsi="Arial" w:cs="Arial"/>
+          <w:sz w:val="90"/>
+          <w:szCs w:val="90"/>
+        </w:rPr>
+      </w:pPr>
+    </w:p>
+    <w:p>
+      <w:pPr>
+        <w:jc w:val="center"/>
+        <w:rPr>
+          <w:rFonts w:ascii="Arial" w:hAnsi="Arial" w:cs="Arial"/>
+          <w:sz w:val="90"/>
+          <w:szCs w:val="90"/>
+        </w:rPr>
+      </w:pPr>
+    </w:p>
+    <w:p>
+      <w:pPr>
+        <w:jc w:val="center"/>
+        <w:rPr>
+          <w:rFonts w:ascii="Arial" w:hAnsi="Arial" w:cs="Arial"/>
+          <w:sz w:val="90"/>
+          <w:szCs w:val="90"/>
+        </w:rPr>
+      </w:pPr>
+    </w:p>
+    <w:p>
+      <w:pPr>
+        <w:rPr>
+          <w:rFonts w:ascii="Arial" w:hAnsi="Arial" w:cs="Arial"/>
+          <w:sz w:val="90"/>
+          <w:szCs w:val="90"/>
+        </w:rPr>
+      </w:pPr>
       <w:bookmarkStart w:id="0" w:name="_GoBack"/>
       <w:bookmarkEnd w:id="0"/>
     </w:p>
     <w:p>
       <w:pPr>
-        <w:jc w:val="center"/>
-        <w:rPr>
-          <w:rFonts w:ascii="Arial" w:hAnsi="Arial" w:cs="Arial"/>
-          <w:sz w:val="90"/>
-          <w:szCs w:val="90"/>
-        </w:rPr>
-      </w:pPr>
-    </w:p>
-    <w:p>
-      <w:pPr>
-        <w:jc w:val="center"/>
-        <w:rPr>
-          <w:rFonts w:ascii="Arial" w:hAnsi="Arial" w:cs="Arial"/>
-          <w:sz w:val="90"/>
-          <w:szCs w:val="90"/>
-        </w:rPr>
-      </w:pPr>
-    </w:p>
-    <w:p>
-      <w:pPr>
-        <w:jc w:val="center"/>
-        <w:rPr>
-          <w:rFonts w:ascii="Arial" w:hAnsi="Arial" w:cs="Arial"/>
-          <w:sz w:val="90"/>
-          <w:szCs w:val="90"/>
-        </w:rPr>
-      </w:pPr>
-    </w:p>
-    <w:p>
-      <w:pPr>
-        <w:jc w:val="center"/>
-        <w:rPr>
-          <w:rFonts w:ascii="Arial" w:hAnsi="Arial" w:cs="Arial"/>
-          <w:sz w:val="90"/>
-          <w:szCs w:val="90"/>
-        </w:rPr>
-      </w:pPr>
-    </w:p>
-    <w:p>
-      <w:pPr>
-        <w:jc w:val="center"/>
-        <w:rPr>
-          <w:rFonts w:ascii="Arial" w:hAnsi="Arial" w:cs="Arial"/>
-          <w:sz w:val="90"/>
-          <w:szCs w:val="90"/>
-        </w:rPr>
-      </w:pPr>
-    </w:p>
-    <w:p>
-      <w:pPr>
-        <w:jc w:val="center"/>
-        <w:rPr>
-          <w:rFonts w:ascii="Arial" w:hAnsi="Arial" w:cs="Arial"/>
-          <w:sz w:val="90"/>
-          <w:szCs w:val="90"/>
-        </w:rPr>
-      </w:pPr>
-    </w:p>
-    <w:p>
-      <w:pPr>
-        <w:jc w:val="center"/>
-        <w:rPr>
-          <w:rFonts w:ascii="Arial" w:hAnsi="Arial" w:cs="Arial"/>
-          <w:sz w:val="90"/>
-          <w:szCs w:val="90"/>
-        </w:rPr>
-      </w:pPr>
-    </w:p>
-    <w:p>
-      <w:pPr>
         <w:rPr>
           <w:rFonts w:ascii="Arial" w:hAnsi="Arial" w:cs="Arial"/>
           <w:sz w:val="24"/>
@@ -1493,6 +1472,7 @@
       </w:pPr>
       <w:bookmarkStart w:id="1" w:name="_Toc390630292"/>
       <w:r>
+        <w:lastRenderedPageBreak/>
         <w:t xml:space="preserve">1 </w:t>
       </w:r>
       <w:proofErr w:type="spellStart"/>
@@ -2101,6 +2081,7 @@
           <w:szCs w:val="40"/>
           <w:lang w:val="en-US"/>
         </w:rPr>
+        <w:lastRenderedPageBreak/>
         <w:t>4 API</w:t>
       </w:r>
       <w:bookmarkEnd w:id="5"/>
@@ -3138,6 +3119,7 @@
           <w:szCs w:val="36"/>
           <w:lang w:val="en-US"/>
         </w:rPr>
+        <w:lastRenderedPageBreak/>
         <w:t xml:space="preserve">4.6 </w:t>
       </w:r>
       <w:proofErr w:type="spellStart"/>
@@ -5264,7 +5246,7 @@
 </file>
 
 <file path=customXml/itemProps1.xml><?xml version="1.0" encoding="utf-8"?>
-<ds:datastoreItem xmlns:ds="http://schemas.openxmlformats.org/officeDocument/2006/customXml" ds:itemID="{33F0796C-D855-4F0B-98A9-01E16270AB36}">
+<ds:datastoreItem xmlns:ds="http://schemas.openxmlformats.org/officeDocument/2006/customXml" ds:itemID="{D333DB06-9FCF-42B3-AD16-680AC0F410EA}">
   <ds:schemaRefs>
     <ds:schemaRef ds:uri="http://schemas.openxmlformats.org/officeDocument/2006/bibliography"/>
   </ds:schemaRefs>

</xml_diff>